<commit_message>
aggiornati i mockup e la relazione
</commit_message>
<xml_diff>
--- a/Documentazione.docx
+++ b/Documentazione.docx
@@ -1,6 +1,6 @@
 
 <file path=word/document.xml><?xml version="1.0" encoding="utf-8"?>
-<w:document xmlns:wpc="http://schemas.microsoft.com/office/word/2010/wordprocessingCanvas" xmlns:cx="http://schemas.microsoft.com/office/drawing/2014/chartex" xmlns:cx1="http://schemas.microsoft.com/office/drawing/2015/9/8/chartex" xmlns:cx2="http://schemas.microsoft.com/office/drawing/2015/10/21/chartex" xmlns:cx3="http://schemas.microsoft.com/office/drawing/2016/5/9/chartex" xmlns:cx4="http://schemas.microsoft.com/office/drawing/2016/5/10/chartex" xmlns:cx5="http://schemas.microsoft.com/office/drawing/2016/5/11/chartex" xmlns:cx6="http://schemas.microsoft.com/office/drawing/2016/5/12/chartex" xmlns:cx7="http://schemas.microsoft.com/office/drawing/2016/5/13/chartex" xmlns:cx8="http://schemas.microsoft.com/office/drawing/2016/5/14/chartex" xmlns:mc="http://schemas.openxmlformats.org/markup-compatibility/2006" xmlns:aink="http://schemas.microsoft.com/office/drawing/2016/ink" xmlns:am3d="http://schemas.microsoft.com/office/drawing/2017/model3d" xmlns:o="urn:schemas-microsoft-com:office:office" xmlns:r="http://schemas.openxmlformats.org/officeDocument/2006/relationships" xmlns:m="http://schemas.openxmlformats.org/officeDocument/2006/math" xmlns:v="urn:schemas-microsoft-com:vml" xmlns:wp14="http://schemas.microsoft.com/office/word/2010/wordprocessingDrawing" xmlns:wp="http://schemas.openxmlformats.org/drawingml/2006/wordprocessingDrawing" xmlns:w10="urn:schemas-microsoft-com:office:word" xmlns:w="http://schemas.openxmlformats.org/wordprocessingml/2006/main" xmlns:w14="http://schemas.microsoft.com/office/word/2010/wordml" xmlns:w15="http://schemas.microsoft.com/office/word/2012/wordml" xmlns:w16cid="http://schemas.microsoft.com/office/word/2016/wordml/cid" xmlns:w16se="http://schemas.microsoft.com/office/word/2015/wordml/symex" xmlns:wpg="http://schemas.microsoft.com/office/word/2010/wordprocessingGroup" xmlns:wpi="http://schemas.microsoft.com/office/word/2010/wordprocessingInk" xmlns:wne="http://schemas.microsoft.com/office/word/2006/wordml" xmlns:wps="http://schemas.microsoft.com/office/word/2010/wordprocessingShape" mc:Ignorable="w14 w15 w16se w16cid wp14">
+<w:document xmlns:wpc="http://schemas.microsoft.com/office/word/2010/wordprocessingCanvas" xmlns:mc="http://schemas.openxmlformats.org/markup-compatibility/2006" xmlns:o="urn:schemas-microsoft-com:office:office" xmlns:r="http://schemas.openxmlformats.org/officeDocument/2006/relationships" xmlns:m="http://schemas.openxmlformats.org/officeDocument/2006/math" xmlns:v="urn:schemas-microsoft-com:vml" xmlns:wp14="http://schemas.microsoft.com/office/word/2010/wordprocessingDrawing" xmlns:wp="http://schemas.openxmlformats.org/drawingml/2006/wordprocessingDrawing" xmlns:w10="urn:schemas-microsoft-com:office:word" xmlns:w="http://schemas.openxmlformats.org/wordprocessingml/2006/main" xmlns:w14="http://schemas.microsoft.com/office/word/2010/wordml" xmlns:w15="http://schemas.microsoft.com/office/word/2012/wordml" xmlns:wpg="http://schemas.microsoft.com/office/word/2010/wordprocessingGroup" xmlns:wpi="http://schemas.microsoft.com/office/word/2010/wordprocessingInk" xmlns:wne="http://schemas.microsoft.com/office/word/2006/wordml" xmlns:wps="http://schemas.microsoft.com/office/word/2010/wordprocessingShape" mc:Ignorable="w14 w15 wp14">
   <w:body>
     <w:p>
       <w:pPr>
@@ -235,6 +235,13 @@
               </w:rPr>
               <w:t>Enrico</w:t>
             </w:r>
+            <w:r>
+              <w:rPr>
+                <w:sz w:val="28"/>
+                <w:szCs w:val="28"/>
+              </w:rPr>
+              <w:t xml:space="preserve"> Pio</w:t>
+            </w:r>
           </w:p>
         </w:tc>
         <w:tc>
@@ -277,14 +284,7 @@
                 <w:sz w:val="28"/>
                 <w:szCs w:val="28"/>
               </w:rPr>
-              <w:t>S</w:t>
-            </w:r>
-            <w:r>
-              <w:rPr>
-                <w:sz w:val="28"/>
-                <w:szCs w:val="28"/>
-              </w:rPr>
-              <w:t>1081559</w:t>
+              <w:t>S1081559</w:t>
             </w:r>
           </w:p>
         </w:tc>
@@ -410,8 +410,6 @@
             </w:r>
           </w:p>
         </w:tc>
-        <w:bookmarkStart w:id="0" w:name="_GoBack"/>
-        <w:bookmarkEnd w:id="0"/>
       </w:tr>
       <w:tr>
         <w:trPr>
@@ -746,23 +744,7 @@
           <w:sz w:val="24"/>
           <w:szCs w:val="24"/>
         </w:rPr>
-        <w:t xml:space="preserve">Un utente Admin che potrà avere accesso ad un’area Admin dalla quale potrà aggiungere membri dello staff, avrà, sempre dalla stessa vista, accesso a due liste differenti, </w:t>
-      </w:r>
-      <w:proofErr w:type="gramStart"/>
-      <w:r>
-        <w:rPr>
-          <w:sz w:val="24"/>
-          <w:szCs w:val="24"/>
-        </w:rPr>
-        <w:t>una contenente</w:t>
-      </w:r>
-      <w:proofErr w:type="gramEnd"/>
-      <w:r>
-        <w:rPr>
-          <w:sz w:val="24"/>
-          <w:szCs w:val="24"/>
-        </w:rPr>
-        <w:t xml:space="preserve"> i membri dello staff attualmente registrati e potrà decidere di modificarli o eliminarli, l’altra contenenti gli utenti del sito registrati che potrà rimuovere</w:t>
+        <w:t>Un utente Admin che potrà avere accesso ad un’area Admin dalla quale potrà aggiungere membri dello staff, avrà, sempre dalla stessa vista, accesso a due liste differenti, una contenente i membri dello staff attualmente registrati e potrà decidere di modificarli o eliminarli, l’altra contenenti gli utenti del sito registrati che potrà rimuovere</w:t>
       </w:r>
     </w:p>
     <w:p>
@@ -900,6 +882,7 @@
           <w:szCs w:val="24"/>
         </w:rPr>
       </w:pPr>
+      <w:bookmarkStart w:id="0" w:name="_GoBack"/>
       <w:r>
         <w:rPr>
           <w:b/>
@@ -907,68 +890,55 @@
           <w:noProof/>
           <w:sz w:val="24"/>
           <w:szCs w:val="24"/>
-        </w:rPr>
-        <w:drawing>
-          <wp:inline distT="0" distB="0" distL="0" distR="0" wp14:anchorId="76892BA1" wp14:editId="0E15AC0B">
-            <wp:extent cx="5683093" cy="4467225"/>
-            <wp:effectExtent l="0" t="0" r="0" b="0"/>
-            <wp:docPr id="1" name="Immagine 1" descr="Immagine che contiene screenshot&#10;&#10;Descrizione generata automaticamente"/>
-            <wp:cNvGraphicFramePr>
-              <a:graphicFrameLocks xmlns:a="http://schemas.openxmlformats.org/drawingml/2006/main" noChangeAspect="1"/>
-            </wp:cNvGraphicFramePr>
-            <a:graphic xmlns:a="http://schemas.openxmlformats.org/drawingml/2006/main">
-              <a:graphicData uri="http://schemas.openxmlformats.org/drawingml/2006/picture">
-                <pic:pic xmlns:pic="http://schemas.openxmlformats.org/drawingml/2006/picture">
-                  <pic:nvPicPr>
-                    <pic:cNvPr id="1" name="home.png"/>
-                    <pic:cNvPicPr/>
-                  </pic:nvPicPr>
-                  <pic:blipFill>
-                    <a:blip r:embed="rId5">
-                      <a:extLst>
-                        <a:ext uri="{28A0092B-C50C-407E-A947-70E740481C1C}">
-                          <a14:useLocalDpi xmlns:a14="http://schemas.microsoft.com/office/drawing/2010/main" val="0"/>
-                        </a:ext>
-                      </a:extLst>
-                    </a:blip>
-                    <a:stretch>
-                      <a:fillRect/>
-                    </a:stretch>
-                  </pic:blipFill>
-                  <pic:spPr>
-                    <a:xfrm>
-                      <a:off x="0" y="0"/>
-                      <a:ext cx="5698621" cy="4479431"/>
-                    </a:xfrm>
-                    <a:prstGeom prst="rect">
-                      <a:avLst/>
-                    </a:prstGeom>
-                  </pic:spPr>
-                </pic:pic>
-              </a:graphicData>
-            </a:graphic>
-          </wp:inline>
-        </w:drawing>
-      </w:r>
-    </w:p>
-    <w:p>
-      <w:pPr>
-        <w:jc w:val="both"/>
-        <w:rPr>
-          <w:b/>
-          <w:bCs/>
-          <w:sz w:val="24"/>
-          <w:szCs w:val="24"/>
-        </w:rPr>
-      </w:pPr>
-    </w:p>
-    <w:p>
-      <w:pPr>
-        <w:rPr>
-          <w:b/>
-          <w:bCs/>
-          <w:sz w:val="24"/>
-          <w:szCs w:val="24"/>
+          <w:lang w:eastAsia="it-IT"/>
+        </w:rPr>
+        <w:pict w14:anchorId="5132B138">
+          <v:shapetype id="_x0000_t75" coordsize="21600,21600" o:spt="75" o:preferrelative="t" path="m@4@5l@4@11@9@11@9@5xe" filled="f" stroked="f">
+            <v:stroke joinstyle="miter"/>
+            <v:formulas>
+              <v:f eqn="if lineDrawn pixelLineWidth 0"/>
+              <v:f eqn="sum @0 1 0"/>
+              <v:f eqn="sum 0 0 @1"/>
+              <v:f eqn="prod @2 1 2"/>
+              <v:f eqn="prod @3 21600 pixelWidth"/>
+              <v:f eqn="prod @3 21600 pixelHeight"/>
+              <v:f eqn="sum @0 0 1"/>
+              <v:f eqn="prod @6 1 2"/>
+              <v:f eqn="prod @7 21600 pixelWidth"/>
+              <v:f eqn="sum @8 21600 0"/>
+              <v:f eqn="prod @7 21600 pixelHeight"/>
+              <v:f eqn="sum @10 21600 0"/>
+            </v:formulas>
+            <v:path o:extrusionok="f" gradientshapeok="t" o:connecttype="rect"/>
+            <o:lock v:ext="edit" aspectratio="t"/>
+          </v:shapetype>
+          <v:shape id="_x0000_i1025" type="#_x0000_t75" style="width:477pt;height:324pt">
+            <v:imagedata r:id="rId5" o:title="home"/>
+          </v:shape>
+        </w:pict>
+      </w:r>
+      <w:bookmarkEnd w:id="0"/>
+    </w:p>
+    <w:p>
+      <w:pPr>
+        <w:jc w:val="both"/>
+        <w:rPr>
+          <w:b/>
+          <w:bCs/>
+          <w:sz w:val="24"/>
+          <w:szCs w:val="24"/>
+        </w:rPr>
+      </w:pPr>
+    </w:p>
+    <w:p>
+      <w:pPr>
+        <w:rPr>
+          <w:b/>
+          <w:bCs/>
+          <w:noProof/>
+          <w:sz w:val="24"/>
+          <w:szCs w:val="24"/>
+          <w:lang w:eastAsia="it-IT"/>
         </w:rPr>
       </w:pPr>
       <w:r>
@@ -987,58 +957,45 @@
           <w:noProof/>
           <w:sz w:val="24"/>
           <w:szCs w:val="24"/>
-        </w:rPr>
-        <w:drawing>
-          <wp:inline distT="0" distB="0" distL="0" distR="0" wp14:anchorId="77332B89" wp14:editId="6D144360">
-            <wp:extent cx="5672455" cy="3583687"/>
-            <wp:effectExtent l="0" t="0" r="4445" b="0"/>
-            <wp:docPr id="2" name="Immagine 2" descr="Immagine che contiene screenshot&#10;&#10;Descrizione generata automaticamente"/>
-            <wp:cNvGraphicFramePr>
-              <a:graphicFrameLocks xmlns:a="http://schemas.openxmlformats.org/drawingml/2006/main" noChangeAspect="1"/>
-            </wp:cNvGraphicFramePr>
-            <a:graphic xmlns:a="http://schemas.openxmlformats.org/drawingml/2006/main">
-              <a:graphicData uri="http://schemas.openxmlformats.org/drawingml/2006/picture">
-                <pic:pic xmlns:pic="http://schemas.openxmlformats.org/drawingml/2006/picture">
-                  <pic:nvPicPr>
-                    <pic:cNvPr id="2" name="AreaPersonale.png"/>
-                    <pic:cNvPicPr/>
-                  </pic:nvPicPr>
-                  <pic:blipFill>
-                    <a:blip r:embed="rId6">
-                      <a:extLst>
-                        <a:ext uri="{28A0092B-C50C-407E-A947-70E740481C1C}">
-                          <a14:useLocalDpi xmlns:a14="http://schemas.microsoft.com/office/drawing/2010/main" val="0"/>
-                        </a:ext>
-                      </a:extLst>
-                    </a:blip>
-                    <a:stretch>
-                      <a:fillRect/>
-                    </a:stretch>
-                  </pic:blipFill>
-                  <pic:spPr>
-                    <a:xfrm>
-                      <a:off x="0" y="0"/>
-                      <a:ext cx="5688640" cy="3593912"/>
-                    </a:xfrm>
-                    <a:prstGeom prst="rect">
-                      <a:avLst/>
-                    </a:prstGeom>
-                  </pic:spPr>
-                </pic:pic>
-              </a:graphicData>
-            </a:graphic>
-          </wp:inline>
-        </w:drawing>
-      </w:r>
-    </w:p>
-    <w:p>
-      <w:pPr>
-        <w:jc w:val="both"/>
-        <w:rPr>
-          <w:b/>
-          <w:bCs/>
-          <w:sz w:val="24"/>
-          <w:szCs w:val="24"/>
+          <w:lang w:eastAsia="it-IT"/>
+        </w:rPr>
+        <w:t xml:space="preserve"> (utente di livello 2)</w:t>
+      </w:r>
+    </w:p>
+    <w:p>
+      <w:pPr>
+        <w:rPr>
+          <w:b/>
+          <w:bCs/>
+          <w:sz w:val="24"/>
+          <w:szCs w:val="24"/>
+        </w:rPr>
+      </w:pPr>
+      <w:r>
+        <w:rPr>
+          <w:b/>
+          <w:bCs/>
+          <w:noProof/>
+          <w:sz w:val="24"/>
+          <w:szCs w:val="24"/>
+          <w:lang w:eastAsia="it-IT"/>
+        </w:rPr>
+        <w:pict w14:anchorId="029F3AF1">
+          <v:shape id="_x0000_i1026" type="#_x0000_t75" style="width:483pt;height:295.5pt">
+            <v:imagedata r:id="rId6" o:title="livello2"/>
+          </v:shape>
+        </w:pict>
+      </w:r>
+    </w:p>
+    <w:p>
+      <w:pPr>
+        <w:rPr>
+          <w:b/>
+          <w:bCs/>
+          <w:noProof/>
+          <w:sz w:val="24"/>
+          <w:szCs w:val="24"/>
+          <w:lang w:eastAsia="it-IT"/>
         </w:rPr>
       </w:pPr>
       <w:r>
@@ -1049,6 +1006,295 @@
           <w:szCs w:val="24"/>
         </w:rPr>
         <w:lastRenderedPageBreak/>
+        <w:t>Area Staff</w:t>
+      </w:r>
+      <w:r>
+        <w:rPr>
+          <w:b/>
+          <w:bCs/>
+          <w:noProof/>
+          <w:sz w:val="24"/>
+          <w:szCs w:val="24"/>
+          <w:lang w:eastAsia="it-IT"/>
+        </w:rPr>
+        <w:t xml:space="preserve"> (utente di livello 3)</w:t>
+      </w:r>
+    </w:p>
+    <w:p>
+      <w:pPr>
+        <w:rPr>
+          <w:b/>
+          <w:bCs/>
+          <w:noProof/>
+          <w:sz w:val="24"/>
+          <w:szCs w:val="24"/>
+          <w:lang w:eastAsia="it-IT"/>
+        </w:rPr>
+      </w:pPr>
+      <w:r>
+        <w:rPr>
+          <w:b/>
+          <w:bCs/>
+          <w:noProof/>
+          <w:sz w:val="24"/>
+          <w:szCs w:val="24"/>
+          <w:lang w:eastAsia="it-IT"/>
+        </w:rPr>
+        <w:pict w14:anchorId="301EC954">
+          <v:shape id="_x0000_i1027" type="#_x0000_t75" style="width:489.75pt;height:367.5pt">
+            <v:imagedata r:id="rId7" o:title="livello3"/>
+          </v:shape>
+        </w:pict>
+      </w:r>
+    </w:p>
+    <w:p>
+      <w:pPr>
+        <w:rPr>
+          <w:b/>
+          <w:bCs/>
+          <w:noProof/>
+          <w:sz w:val="24"/>
+          <w:szCs w:val="24"/>
+          <w:lang w:eastAsia="it-IT"/>
+        </w:rPr>
+      </w:pPr>
+      <w:r>
+        <w:rPr>
+          <w:b/>
+          <w:bCs/>
+          <w:sz w:val="24"/>
+          <w:szCs w:val="24"/>
+        </w:rPr>
+        <w:lastRenderedPageBreak/>
+        <w:t xml:space="preserve">Area </w:t>
+      </w:r>
+      <w:proofErr w:type="spellStart"/>
+      <w:r>
+        <w:rPr>
+          <w:b/>
+          <w:bCs/>
+          <w:sz w:val="24"/>
+          <w:szCs w:val="24"/>
+        </w:rPr>
+        <w:t>Admin</w:t>
+      </w:r>
+      <w:proofErr w:type="spellEnd"/>
+      <w:r>
+        <w:rPr>
+          <w:b/>
+          <w:bCs/>
+          <w:sz w:val="24"/>
+          <w:szCs w:val="24"/>
+        </w:rPr>
+        <w:t xml:space="preserve"> </w:t>
+      </w:r>
+      <w:r>
+        <w:rPr>
+          <w:b/>
+          <w:bCs/>
+          <w:noProof/>
+          <w:sz w:val="24"/>
+          <w:szCs w:val="24"/>
+          <w:lang w:eastAsia="it-IT"/>
+        </w:rPr>
+        <w:t>(utente di livello 4)</w:t>
+      </w:r>
+      <w:r>
+        <w:rPr>
+          <w:b/>
+          <w:bCs/>
+          <w:sz w:val="24"/>
+          <w:szCs w:val="24"/>
+        </w:rPr>
+        <w:pict w14:anchorId="44455ACC">
+          <v:shape id="_x0000_i1028" type="#_x0000_t75" style="width:511.5pt;height:374.25pt">
+            <v:imagedata r:id="rId8" o:title="livello4"/>
+          </v:shape>
+        </w:pict>
+      </w:r>
+      <w:r>
+        <w:rPr>
+          <w:b/>
+          <w:bCs/>
+          <w:noProof/>
+          <w:sz w:val="24"/>
+          <w:szCs w:val="24"/>
+          <w:lang w:eastAsia="it-IT"/>
+        </w:rPr>
+        <w:t xml:space="preserve"> </w:t>
+      </w:r>
+    </w:p>
+    <w:p>
+      <w:pPr>
+        <w:jc w:val="both"/>
+        <w:rPr>
+          <w:b/>
+          <w:bCs/>
+          <w:sz w:val="24"/>
+          <w:szCs w:val="24"/>
+        </w:rPr>
+      </w:pPr>
+    </w:p>
+    <w:p>
+      <w:pPr>
+        <w:jc w:val="both"/>
+        <w:rPr>
+          <w:b/>
+          <w:bCs/>
+          <w:sz w:val="24"/>
+          <w:szCs w:val="24"/>
+        </w:rPr>
+      </w:pPr>
+    </w:p>
+    <w:p>
+      <w:pPr>
+        <w:jc w:val="both"/>
+        <w:rPr>
+          <w:b/>
+          <w:bCs/>
+          <w:sz w:val="24"/>
+          <w:szCs w:val="24"/>
+        </w:rPr>
+      </w:pPr>
+    </w:p>
+    <w:p>
+      <w:pPr>
+        <w:jc w:val="both"/>
+        <w:rPr>
+          <w:b/>
+          <w:bCs/>
+          <w:sz w:val="24"/>
+          <w:szCs w:val="24"/>
+        </w:rPr>
+      </w:pPr>
+    </w:p>
+    <w:p>
+      <w:pPr>
+        <w:jc w:val="both"/>
+        <w:rPr>
+          <w:b/>
+          <w:bCs/>
+          <w:sz w:val="24"/>
+          <w:szCs w:val="24"/>
+        </w:rPr>
+      </w:pPr>
+    </w:p>
+    <w:p>
+      <w:pPr>
+        <w:jc w:val="both"/>
+        <w:rPr>
+          <w:b/>
+          <w:bCs/>
+          <w:sz w:val="24"/>
+          <w:szCs w:val="24"/>
+        </w:rPr>
+      </w:pPr>
+    </w:p>
+    <w:p>
+      <w:pPr>
+        <w:jc w:val="both"/>
+        <w:rPr>
+          <w:b/>
+          <w:bCs/>
+          <w:sz w:val="24"/>
+          <w:szCs w:val="24"/>
+        </w:rPr>
+      </w:pPr>
+    </w:p>
+    <w:p>
+      <w:pPr>
+        <w:jc w:val="both"/>
+        <w:rPr>
+          <w:b/>
+          <w:bCs/>
+          <w:sz w:val="24"/>
+          <w:szCs w:val="24"/>
+        </w:rPr>
+      </w:pPr>
+    </w:p>
+    <w:p>
+      <w:pPr>
+        <w:jc w:val="both"/>
+        <w:rPr>
+          <w:b/>
+          <w:bCs/>
+          <w:sz w:val="24"/>
+          <w:szCs w:val="24"/>
+        </w:rPr>
+      </w:pPr>
+    </w:p>
+    <w:p>
+      <w:pPr>
+        <w:jc w:val="both"/>
+        <w:rPr>
+          <w:b/>
+          <w:bCs/>
+          <w:sz w:val="24"/>
+          <w:szCs w:val="24"/>
+        </w:rPr>
+      </w:pPr>
+    </w:p>
+    <w:p>
+      <w:pPr>
+        <w:jc w:val="both"/>
+        <w:rPr>
+          <w:b/>
+          <w:bCs/>
+          <w:sz w:val="24"/>
+          <w:szCs w:val="24"/>
+        </w:rPr>
+      </w:pPr>
+    </w:p>
+    <w:p>
+      <w:pPr>
+        <w:jc w:val="both"/>
+        <w:rPr>
+          <w:b/>
+          <w:bCs/>
+          <w:sz w:val="24"/>
+          <w:szCs w:val="24"/>
+        </w:rPr>
+      </w:pPr>
+    </w:p>
+    <w:p>
+      <w:pPr>
+        <w:jc w:val="both"/>
+        <w:rPr>
+          <w:b/>
+          <w:bCs/>
+          <w:sz w:val="24"/>
+          <w:szCs w:val="24"/>
+        </w:rPr>
+      </w:pPr>
+    </w:p>
+    <w:p>
+      <w:pPr>
+        <w:jc w:val="both"/>
+        <w:rPr>
+          <w:b/>
+          <w:bCs/>
+          <w:sz w:val="24"/>
+          <w:szCs w:val="24"/>
+        </w:rPr>
+      </w:pPr>
+    </w:p>
+    <w:p>
+      <w:pPr>
+        <w:jc w:val="both"/>
+        <w:rPr>
+          <w:b/>
+          <w:bCs/>
+          <w:sz w:val="24"/>
+          <w:szCs w:val="24"/>
+        </w:rPr>
+      </w:pPr>
+      <w:r>
+        <w:rPr>
+          <w:b/>
+          <w:bCs/>
+          <w:sz w:val="24"/>
+          <w:szCs w:val="24"/>
+        </w:rPr>
         <w:t>Catalogo</w:t>
       </w:r>
     </w:p>
@@ -1066,51 +1312,14 @@
         <w:rPr>
           <w:b/>
           <w:bCs/>
-          <w:noProof/>
-          <w:sz w:val="24"/>
-          <w:szCs w:val="24"/>
-        </w:rPr>
-        <w:drawing>
-          <wp:inline distT="0" distB="0" distL="0" distR="0" wp14:anchorId="7E798668" wp14:editId="57AE52C2">
-            <wp:extent cx="4706937" cy="4619625"/>
-            <wp:effectExtent l="0" t="0" r="0" b="0"/>
-            <wp:docPr id="3" name="Immagine 3" descr="Immagine che contiene screenshot&#10;&#10;Descrizione generata automaticamente"/>
-            <wp:cNvGraphicFramePr>
-              <a:graphicFrameLocks xmlns:a="http://schemas.openxmlformats.org/drawingml/2006/main" noChangeAspect="1"/>
-            </wp:cNvGraphicFramePr>
-            <a:graphic xmlns:a="http://schemas.openxmlformats.org/drawingml/2006/main">
-              <a:graphicData uri="http://schemas.openxmlformats.org/drawingml/2006/picture">
-                <pic:pic xmlns:pic="http://schemas.openxmlformats.org/drawingml/2006/picture">
-                  <pic:nvPicPr>
-                    <pic:cNvPr id="3" name="Catalogo.png"/>
-                    <pic:cNvPicPr/>
-                  </pic:nvPicPr>
-                  <pic:blipFill>
-                    <a:blip r:embed="rId7">
-                      <a:extLst>
-                        <a:ext uri="{28A0092B-C50C-407E-A947-70E740481C1C}">
-                          <a14:useLocalDpi xmlns:a14="http://schemas.microsoft.com/office/drawing/2010/main" val="0"/>
-                        </a:ext>
-                      </a:extLst>
-                    </a:blip>
-                    <a:stretch>
-                      <a:fillRect/>
-                    </a:stretch>
-                  </pic:blipFill>
-                  <pic:spPr>
-                    <a:xfrm>
-                      <a:off x="0" y="0"/>
-                      <a:ext cx="4713987" cy="4626545"/>
-                    </a:xfrm>
-                    <a:prstGeom prst="rect">
-                      <a:avLst/>
-                    </a:prstGeom>
-                  </pic:spPr>
-                </pic:pic>
-              </a:graphicData>
-            </a:graphic>
-          </wp:inline>
-        </w:drawing>
+          <w:sz w:val="24"/>
+          <w:szCs w:val="24"/>
+        </w:rPr>
+        <w:pict w14:anchorId="6052EAC7">
+          <v:shape id="_x0000_i1029" type="#_x0000_t75" style="width:439.5pt;height:295.5pt">
+            <v:imagedata r:id="rId9" o:title="catalogo"/>
+          </v:shape>
+        </w:pict>
       </w:r>
     </w:p>
     <w:p>
@@ -1147,51 +1356,133 @@
         <w:rPr>
           <w:b/>
           <w:bCs/>
-          <w:noProof/>
-          <w:sz w:val="24"/>
-          <w:szCs w:val="24"/>
-        </w:rPr>
-        <w:drawing>
-          <wp:inline distT="0" distB="0" distL="0" distR="0" wp14:anchorId="2B4892B4" wp14:editId="0DA021CA">
-            <wp:extent cx="5819775" cy="3697290"/>
-            <wp:effectExtent l="0" t="0" r="0" b="0"/>
-            <wp:docPr id="4" name="Immagine 4" descr="Immagine che contiene screenshot&#10;&#10;Descrizione generata automaticamente"/>
-            <wp:cNvGraphicFramePr>
-              <a:graphicFrameLocks xmlns:a="http://schemas.openxmlformats.org/drawingml/2006/main" noChangeAspect="1"/>
-            </wp:cNvGraphicFramePr>
-            <a:graphic xmlns:a="http://schemas.openxmlformats.org/drawingml/2006/main">
-              <a:graphicData uri="http://schemas.openxmlformats.org/drawingml/2006/picture">
-                <pic:pic xmlns:pic="http://schemas.openxmlformats.org/drawingml/2006/picture">
-                  <pic:nvPicPr>
-                    <pic:cNvPr id="4" name="Dovesiamo.png"/>
-                    <pic:cNvPicPr/>
-                  </pic:nvPicPr>
-                  <pic:blipFill>
-                    <a:blip r:embed="rId8">
-                      <a:extLst>
-                        <a:ext uri="{28A0092B-C50C-407E-A947-70E740481C1C}">
-                          <a14:useLocalDpi xmlns:a14="http://schemas.microsoft.com/office/drawing/2010/main" val="0"/>
-                        </a:ext>
-                      </a:extLst>
-                    </a:blip>
-                    <a:stretch>
-                      <a:fillRect/>
-                    </a:stretch>
-                  </pic:blipFill>
-                  <pic:spPr>
-                    <a:xfrm>
-                      <a:off x="0" y="0"/>
-                      <a:ext cx="5851037" cy="3717151"/>
-                    </a:xfrm>
-                    <a:prstGeom prst="rect">
-                      <a:avLst/>
-                    </a:prstGeom>
-                  </pic:spPr>
-                </pic:pic>
-              </a:graphicData>
-            </a:graphic>
-          </wp:inline>
-        </w:drawing>
+          <w:sz w:val="24"/>
+          <w:szCs w:val="24"/>
+        </w:rPr>
+        <w:pict w14:anchorId="19B7CA61">
+          <v:shape id="_x0000_i1030" type="#_x0000_t75" style="width:439.5pt;height:273.75pt">
+            <v:imagedata r:id="rId10" o:title="dovesiamo"/>
+          </v:shape>
+        </w:pict>
+      </w:r>
+    </w:p>
+    <w:p>
+      <w:pPr>
+        <w:jc w:val="both"/>
+        <w:rPr>
+          <w:b/>
+          <w:bCs/>
+          <w:sz w:val="24"/>
+          <w:szCs w:val="24"/>
+        </w:rPr>
+      </w:pPr>
+    </w:p>
+    <w:p>
+      <w:pPr>
+        <w:jc w:val="both"/>
+        <w:rPr>
+          <w:b/>
+          <w:bCs/>
+          <w:sz w:val="24"/>
+          <w:szCs w:val="24"/>
+        </w:rPr>
+      </w:pPr>
+    </w:p>
+    <w:p>
+      <w:pPr>
+        <w:jc w:val="both"/>
+        <w:rPr>
+          <w:b/>
+          <w:bCs/>
+          <w:sz w:val="24"/>
+          <w:szCs w:val="24"/>
+        </w:rPr>
+      </w:pPr>
+    </w:p>
+    <w:p>
+      <w:pPr>
+        <w:jc w:val="both"/>
+        <w:rPr>
+          <w:b/>
+          <w:bCs/>
+          <w:sz w:val="24"/>
+          <w:szCs w:val="24"/>
+        </w:rPr>
+      </w:pPr>
+    </w:p>
+    <w:p>
+      <w:pPr>
+        <w:jc w:val="both"/>
+        <w:rPr>
+          <w:b/>
+          <w:bCs/>
+          <w:sz w:val="24"/>
+          <w:szCs w:val="24"/>
+        </w:rPr>
+      </w:pPr>
+      <w:r>
+        <w:rPr>
+          <w:b/>
+          <w:bCs/>
+          <w:sz w:val="24"/>
+          <w:szCs w:val="24"/>
+        </w:rPr>
+        <w:t>Chi Siamo</w:t>
+      </w:r>
+    </w:p>
+    <w:p>
+      <w:pPr>
+        <w:jc w:val="both"/>
+        <w:rPr>
+          <w:b/>
+          <w:bCs/>
+          <w:sz w:val="24"/>
+          <w:szCs w:val="24"/>
+        </w:rPr>
+      </w:pPr>
+      <w:r>
+        <w:rPr>
+          <w:b/>
+          <w:bCs/>
+          <w:sz w:val="24"/>
+          <w:szCs w:val="24"/>
+        </w:rPr>
+        <w:pict w14:anchorId="5A648944">
+          <v:shape id="_x0000_i1031" type="#_x0000_t75" style="width:446.25pt;height:324pt">
+            <v:imagedata r:id="rId11" o:title="chisiamo"/>
+          </v:shape>
+        </w:pict>
+      </w:r>
+    </w:p>
+    <w:p>
+      <w:pPr>
+        <w:jc w:val="both"/>
+        <w:rPr>
+          <w:b/>
+          <w:bCs/>
+          <w:sz w:val="24"/>
+          <w:szCs w:val="24"/>
+        </w:rPr>
+      </w:pPr>
+    </w:p>
+    <w:p>
+      <w:pPr>
+        <w:jc w:val="both"/>
+        <w:rPr>
+          <w:b/>
+          <w:bCs/>
+          <w:sz w:val="24"/>
+          <w:szCs w:val="24"/>
+        </w:rPr>
+      </w:pPr>
+      <w:r>
+        <w:rPr>
+          <w:b/>
+          <w:bCs/>
+          <w:sz w:val="24"/>
+          <w:szCs w:val="24"/>
+        </w:rPr>
+        <w:t>Login &amp; Registrati</w:t>
       </w:r>
     </w:p>
     <w:p>
@@ -1212,149 +1503,11 @@
           <w:szCs w:val="24"/>
         </w:rPr>
         <w:lastRenderedPageBreak/>
-        <w:t>Chi Siamo</w:t>
-      </w:r>
-    </w:p>
-    <w:p>
-      <w:pPr>
-        <w:jc w:val="both"/>
-        <w:rPr>
-          <w:b/>
-          <w:bCs/>
-          <w:sz w:val="24"/>
-          <w:szCs w:val="24"/>
-        </w:rPr>
-      </w:pPr>
-      <w:r>
-        <w:rPr>
-          <w:b/>
-          <w:bCs/>
-          <w:noProof/>
-          <w:sz w:val="24"/>
-          <w:szCs w:val="24"/>
-        </w:rPr>
-        <w:drawing>
-          <wp:inline distT="0" distB="0" distL="0" distR="0" wp14:anchorId="46B616F4" wp14:editId="30609E07">
-            <wp:extent cx="4926823" cy="3971925"/>
-            <wp:effectExtent l="0" t="0" r="7620" b="0"/>
-            <wp:docPr id="5" name="Immagine 5" descr="Immagine che contiene screenshot&#10;&#10;Descrizione generata automaticamente"/>
-            <wp:cNvGraphicFramePr>
-              <a:graphicFrameLocks xmlns:a="http://schemas.openxmlformats.org/drawingml/2006/main" noChangeAspect="1"/>
-            </wp:cNvGraphicFramePr>
-            <a:graphic xmlns:a="http://schemas.openxmlformats.org/drawingml/2006/main">
-              <a:graphicData uri="http://schemas.openxmlformats.org/drawingml/2006/picture">
-                <pic:pic xmlns:pic="http://schemas.openxmlformats.org/drawingml/2006/picture">
-                  <pic:nvPicPr>
-                    <pic:cNvPr id="5" name="chisiamo.png"/>
-                    <pic:cNvPicPr/>
-                  </pic:nvPicPr>
-                  <pic:blipFill>
-                    <a:blip r:embed="rId9">
-                      <a:extLst>
-                        <a:ext uri="{28A0092B-C50C-407E-A947-70E740481C1C}">
-                          <a14:useLocalDpi xmlns:a14="http://schemas.microsoft.com/office/drawing/2010/main" val="0"/>
-                        </a:ext>
-                      </a:extLst>
-                    </a:blip>
-                    <a:stretch>
-                      <a:fillRect/>
-                    </a:stretch>
-                  </pic:blipFill>
-                  <pic:spPr>
-                    <a:xfrm>
-                      <a:off x="0" y="0"/>
-                      <a:ext cx="4934310" cy="3977961"/>
-                    </a:xfrm>
-                    <a:prstGeom prst="rect">
-                      <a:avLst/>
-                    </a:prstGeom>
-                  </pic:spPr>
-                </pic:pic>
-              </a:graphicData>
-            </a:graphic>
-          </wp:inline>
-        </w:drawing>
-      </w:r>
-    </w:p>
-    <w:p>
-      <w:pPr>
-        <w:jc w:val="both"/>
-        <w:rPr>
-          <w:b/>
-          <w:bCs/>
-          <w:sz w:val="24"/>
-          <w:szCs w:val="24"/>
-        </w:rPr>
-      </w:pPr>
-      <w:r>
-        <w:rPr>
-          <w:b/>
-          <w:bCs/>
-          <w:sz w:val="24"/>
-          <w:szCs w:val="24"/>
-        </w:rPr>
-        <w:t>Login &amp; Registrati</w:t>
-      </w:r>
-    </w:p>
-    <w:p>
-      <w:pPr>
-        <w:jc w:val="both"/>
-        <w:rPr>
-          <w:b/>
-          <w:bCs/>
-          <w:sz w:val="24"/>
-          <w:szCs w:val="24"/>
-        </w:rPr>
-      </w:pPr>
-      <w:r>
-        <w:rPr>
-          <w:b/>
-          <w:bCs/>
-          <w:noProof/>
-          <w:sz w:val="24"/>
-          <w:szCs w:val="24"/>
-        </w:rPr>
-        <w:drawing>
-          <wp:inline distT="0" distB="0" distL="0" distR="0" wp14:anchorId="04CB03D3" wp14:editId="7DDA6F88">
-            <wp:extent cx="6120130" cy="4013835"/>
-            <wp:effectExtent l="0" t="0" r="0" b="5715"/>
-            <wp:docPr id="6" name="Immagine 6" descr="Immagine che contiene screenshot&#10;&#10;Descrizione generata automaticamente"/>
-            <wp:cNvGraphicFramePr>
-              <a:graphicFrameLocks xmlns:a="http://schemas.openxmlformats.org/drawingml/2006/main" noChangeAspect="1"/>
-            </wp:cNvGraphicFramePr>
-            <a:graphic xmlns:a="http://schemas.openxmlformats.org/drawingml/2006/main">
-              <a:graphicData uri="http://schemas.openxmlformats.org/drawingml/2006/picture">
-                <pic:pic xmlns:pic="http://schemas.openxmlformats.org/drawingml/2006/picture">
-                  <pic:nvPicPr>
-                    <pic:cNvPr id="6" name="loginregistrati.png"/>
-                    <pic:cNvPicPr/>
-                  </pic:nvPicPr>
-                  <pic:blipFill>
-                    <a:blip r:embed="rId10">
-                      <a:extLst>
-                        <a:ext uri="{28A0092B-C50C-407E-A947-70E740481C1C}">
-                          <a14:useLocalDpi xmlns:a14="http://schemas.microsoft.com/office/drawing/2010/main" val="0"/>
-                        </a:ext>
-                      </a:extLst>
-                    </a:blip>
-                    <a:stretch>
-                      <a:fillRect/>
-                    </a:stretch>
-                  </pic:blipFill>
-                  <pic:spPr>
-                    <a:xfrm>
-                      <a:off x="0" y="0"/>
-                      <a:ext cx="6120130" cy="4013835"/>
-                    </a:xfrm>
-                    <a:prstGeom prst="rect">
-                      <a:avLst/>
-                    </a:prstGeom>
-                  </pic:spPr>
-                </pic:pic>
-              </a:graphicData>
-            </a:graphic>
-          </wp:inline>
-        </w:drawing>
+        <w:pict w14:anchorId="1842DBC2">
+          <v:shape id="_x0000_i1032" type="#_x0000_t75" style="width:439.5pt;height:4in">
+            <v:imagedata r:id="rId12" o:title="login"/>
+          </v:shape>
+        </w:pict>
       </w:r>
     </w:p>
     <w:sectPr>
@@ -1368,8 +1521,8 @@
 </file>
 
 <file path=word/numbering.xml><?xml version="1.0" encoding="utf-8"?>
-<w:numbering xmlns:wpc="http://schemas.microsoft.com/office/word/2010/wordprocessingCanvas" xmlns:cx="http://schemas.microsoft.com/office/drawing/2014/chartex" xmlns:cx1="http://schemas.microsoft.com/office/drawing/2015/9/8/chartex" xmlns:cx2="http://schemas.microsoft.com/office/drawing/2015/10/21/chartex" xmlns:cx3="http://schemas.microsoft.com/office/drawing/2016/5/9/chartex" xmlns:cx4="http://schemas.microsoft.com/office/drawing/2016/5/10/chartex" xmlns:cx5="http://schemas.microsoft.com/office/drawing/2016/5/11/chartex" xmlns:cx6="http://schemas.microsoft.com/office/drawing/2016/5/12/chartex" xmlns:cx7="http://schemas.microsoft.com/office/drawing/2016/5/13/chartex" xmlns:cx8="http://schemas.microsoft.com/office/drawing/2016/5/14/chartex" xmlns:mc="http://schemas.openxmlformats.org/markup-compatibility/2006" xmlns:aink="http://schemas.microsoft.com/office/drawing/2016/ink" xmlns:am3d="http://schemas.microsoft.com/office/drawing/2017/model3d" xmlns:o="urn:schemas-microsoft-com:office:office" xmlns:r="http://schemas.openxmlformats.org/officeDocument/2006/relationships" xmlns:m="http://schemas.openxmlformats.org/officeDocument/2006/math" xmlns:v="urn:schemas-microsoft-com:vml" xmlns:wp14="http://schemas.microsoft.com/office/word/2010/wordprocessingDrawing" xmlns:wp="http://schemas.openxmlformats.org/drawingml/2006/wordprocessingDrawing" xmlns:w10="urn:schemas-microsoft-com:office:word" xmlns:w="http://schemas.openxmlformats.org/wordprocessingml/2006/main" xmlns:w14="http://schemas.microsoft.com/office/word/2010/wordml" xmlns:w15="http://schemas.microsoft.com/office/word/2012/wordml" xmlns:w16cid="http://schemas.microsoft.com/office/word/2016/wordml/cid" xmlns:w16se="http://schemas.microsoft.com/office/word/2015/wordml/symex" xmlns:wpg="http://schemas.microsoft.com/office/word/2010/wordprocessingGroup" xmlns:wpi="http://schemas.microsoft.com/office/word/2010/wordprocessingInk" xmlns:wne="http://schemas.microsoft.com/office/word/2006/wordml" xmlns:wps="http://schemas.microsoft.com/office/word/2010/wordprocessingShape" mc:Ignorable="w14 w15 w16se w16cid wp14">
-  <w:abstractNum w:abstractNumId="0" w15:restartNumberingAfterBreak="0">
+<w:numbering xmlns:wpc="http://schemas.microsoft.com/office/word/2010/wordprocessingCanvas" xmlns:mc="http://schemas.openxmlformats.org/markup-compatibility/2006" xmlns:o="urn:schemas-microsoft-com:office:office" xmlns:r="http://schemas.openxmlformats.org/officeDocument/2006/relationships" xmlns:m="http://schemas.openxmlformats.org/officeDocument/2006/math" xmlns:v="urn:schemas-microsoft-com:vml" xmlns:wp14="http://schemas.microsoft.com/office/word/2010/wordprocessingDrawing" xmlns:wp="http://schemas.openxmlformats.org/drawingml/2006/wordprocessingDrawing" xmlns:w10="urn:schemas-microsoft-com:office:word" xmlns:w="http://schemas.openxmlformats.org/wordprocessingml/2006/main" xmlns:w14="http://schemas.microsoft.com/office/word/2010/wordml" xmlns:w15="http://schemas.microsoft.com/office/word/2012/wordml" xmlns:wpg="http://schemas.microsoft.com/office/word/2010/wordprocessingGroup" xmlns:wpi="http://schemas.microsoft.com/office/word/2010/wordprocessingInk" xmlns:wne="http://schemas.microsoft.com/office/word/2006/wordml" xmlns:wps="http://schemas.microsoft.com/office/word/2010/wordprocessingShape" mc:Ignorable="w14 w15 wp14">
+  <w:abstractNum w:abstractNumId="0">
     <w:nsid w:val="6FC079D1"/>
     <w:multiLevelType w:val="hybridMultilevel"/>
     <w:tmpl w:val="38BA93BC"/>
@@ -1489,7 +1642,7 @@
 </file>
 
 <file path=word/styles.xml><?xml version="1.0" encoding="utf-8"?>
-<w:styles xmlns:mc="http://schemas.openxmlformats.org/markup-compatibility/2006" xmlns:r="http://schemas.openxmlformats.org/officeDocument/2006/relationships" xmlns:w="http://schemas.openxmlformats.org/wordprocessingml/2006/main" xmlns:w14="http://schemas.microsoft.com/office/word/2010/wordml" xmlns:w15="http://schemas.microsoft.com/office/word/2012/wordml" xmlns:w16cid="http://schemas.microsoft.com/office/word/2016/wordml/cid" xmlns:w16se="http://schemas.microsoft.com/office/word/2015/wordml/symex" mc:Ignorable="w14 w15 w16se w16cid">
+<w:styles xmlns:mc="http://schemas.openxmlformats.org/markup-compatibility/2006" xmlns:r="http://schemas.openxmlformats.org/officeDocument/2006/relationships" xmlns:w="http://schemas.openxmlformats.org/wordprocessingml/2006/main" xmlns:w14="http://schemas.microsoft.com/office/word/2010/wordml" xmlns:w15="http://schemas.microsoft.com/office/word/2012/wordml" mc:Ignorable="w14 w15">
   <w:docDefaults>
     <w:rPrDefault>
       <w:rPr>
@@ -1505,7 +1658,7 @@
       </w:pPr>
     </w:pPrDefault>
   </w:docDefaults>
-  <w:latentStyles w:defLockedState="0" w:defUIPriority="99" w:defSemiHidden="0" w:defUnhideWhenUsed="0" w:defQFormat="0" w:count="377">
+  <w:latentStyles w:defLockedState="0" w:defUIPriority="99" w:defSemiHidden="0" w:defUnhideWhenUsed="0" w:defQFormat="0" w:count="371">
     <w:lsdException w:name="Normal" w:uiPriority="0" w:qFormat="1"/>
     <w:lsdException w:name="heading 1" w:uiPriority="9" w:qFormat="1"/>
     <w:lsdException w:name="heading 2" w:semiHidden="1" w:uiPriority="9" w:unhideWhenUsed="1" w:qFormat="1"/>
@@ -1877,12 +2030,6 @@
     <w:lsdException w:name="List Table 5 Dark Accent 6" w:uiPriority="50"/>
     <w:lsdException w:name="List Table 6 Colorful Accent 6" w:uiPriority="51"/>
     <w:lsdException w:name="List Table 7 Colorful Accent 6" w:uiPriority="52"/>
-    <w:lsdException w:name="Mention" w:semiHidden="1" w:unhideWhenUsed="1"/>
-    <w:lsdException w:name="Smart Hyperlink" w:semiHidden="1" w:unhideWhenUsed="1"/>
-    <w:lsdException w:name="Hashtag" w:semiHidden="1" w:unhideWhenUsed="1"/>
-    <w:lsdException w:name="Unresolved Mention" w:semiHidden="1" w:unhideWhenUsed="1"/>
-    <w:lsdException w:name="Smart Link" w:semiHidden="1" w:unhideWhenUsed="1"/>
-    <w:lsdException w:name="Smart Link Error" w:semiHidden="1" w:unhideWhenUsed="1"/>
   </w:latentStyles>
   <w:style w:type="paragraph" w:default="1" w:styleId="Normale">
     <w:name w:val="Normal"/>
@@ -1924,6 +2071,7 @@
       <w:spacing w:after="0" w:line="240" w:lineRule="auto"/>
     </w:pPr>
     <w:tblPr>
+      <w:tblInd w:w="0" w:type="dxa"/>
       <w:tblBorders>
         <w:top w:val="single" w:sz="4" w:space="0" w:color="auto"/>
         <w:left w:val="single" w:sz="4" w:space="0" w:color="auto"/>
@@ -1932,6 +2080,12 @@
         <w:insideH w:val="single" w:sz="4" w:space="0" w:color="auto"/>
         <w:insideV w:val="single" w:sz="4" w:space="0" w:color="auto"/>
       </w:tblBorders>
+      <w:tblCellMar>
+        <w:top w:w="0" w:type="dxa"/>
+        <w:left w:w="108" w:type="dxa"/>
+        <w:bottom w:w="0" w:type="dxa"/>
+        <w:right w:w="108" w:type="dxa"/>
+      </w:tblCellMar>
     </w:tblPr>
   </w:style>
   <w:style w:type="paragraph" w:styleId="Paragrafoelenco">

</xml_diff>

<commit_message>
aggiunto rotte alla documentazione
</commit_message>
<xml_diff>
--- a/Documentazione.docx
+++ b/Documentazione.docx
@@ -1,6 +1,6 @@
 
 <file path=word/document.xml><?xml version="1.0" encoding="utf-8"?>
-<w:document xmlns:wpc="http://schemas.microsoft.com/office/word/2010/wordprocessingCanvas" xmlns:mc="http://schemas.openxmlformats.org/markup-compatibility/2006" xmlns:o="urn:schemas-microsoft-com:office:office" xmlns:r="http://schemas.openxmlformats.org/officeDocument/2006/relationships" xmlns:m="http://schemas.openxmlformats.org/officeDocument/2006/math" xmlns:v="urn:schemas-microsoft-com:vml" xmlns:wp14="http://schemas.microsoft.com/office/word/2010/wordprocessingDrawing" xmlns:wp="http://schemas.openxmlformats.org/drawingml/2006/wordprocessingDrawing" xmlns:w10="urn:schemas-microsoft-com:office:word" xmlns:w="http://schemas.openxmlformats.org/wordprocessingml/2006/main" xmlns:w14="http://schemas.microsoft.com/office/word/2010/wordml" xmlns:w15="http://schemas.microsoft.com/office/word/2012/wordml" xmlns:wpg="http://schemas.microsoft.com/office/word/2010/wordprocessingGroup" xmlns:wpi="http://schemas.microsoft.com/office/word/2010/wordprocessingInk" xmlns:wne="http://schemas.microsoft.com/office/word/2006/wordml" xmlns:wps="http://schemas.microsoft.com/office/word/2010/wordprocessingShape" mc:Ignorable="w14 w15 wp14">
+<w:document xmlns:wpc="http://schemas.microsoft.com/office/word/2010/wordprocessingCanvas" xmlns:cx="http://schemas.microsoft.com/office/drawing/2014/chartex" xmlns:cx1="http://schemas.microsoft.com/office/drawing/2015/9/8/chartex" xmlns:cx2="http://schemas.microsoft.com/office/drawing/2015/10/21/chartex" xmlns:cx3="http://schemas.microsoft.com/office/drawing/2016/5/9/chartex" xmlns:cx4="http://schemas.microsoft.com/office/drawing/2016/5/10/chartex" xmlns:cx5="http://schemas.microsoft.com/office/drawing/2016/5/11/chartex" xmlns:cx6="http://schemas.microsoft.com/office/drawing/2016/5/12/chartex" xmlns:cx7="http://schemas.microsoft.com/office/drawing/2016/5/13/chartex" xmlns:cx8="http://schemas.microsoft.com/office/drawing/2016/5/14/chartex" xmlns:mc="http://schemas.openxmlformats.org/markup-compatibility/2006" xmlns:aink="http://schemas.microsoft.com/office/drawing/2016/ink" xmlns:am3d="http://schemas.microsoft.com/office/drawing/2017/model3d" xmlns:o="urn:schemas-microsoft-com:office:office" xmlns:r="http://schemas.openxmlformats.org/officeDocument/2006/relationships" xmlns:m="http://schemas.openxmlformats.org/officeDocument/2006/math" xmlns:v="urn:schemas-microsoft-com:vml" xmlns:wp14="http://schemas.microsoft.com/office/word/2010/wordprocessingDrawing" xmlns:wp="http://schemas.openxmlformats.org/drawingml/2006/wordprocessingDrawing" xmlns:w10="urn:schemas-microsoft-com:office:word" xmlns:w="http://schemas.openxmlformats.org/wordprocessingml/2006/main" xmlns:w14="http://schemas.microsoft.com/office/word/2010/wordml" xmlns:w15="http://schemas.microsoft.com/office/word/2012/wordml" xmlns:w16cid="http://schemas.microsoft.com/office/word/2016/wordml/cid" xmlns:w16se="http://schemas.microsoft.com/office/word/2015/wordml/symex" xmlns:wpg="http://schemas.microsoft.com/office/word/2010/wordprocessingGroup" xmlns:wpi="http://schemas.microsoft.com/office/word/2010/wordprocessingInk" xmlns:wne="http://schemas.microsoft.com/office/word/2006/wordml" xmlns:wps="http://schemas.microsoft.com/office/word/2010/wordprocessingShape" mc:Ignorable="w14 w15 w16se w16cid wp14">
   <w:body>
     <w:p>
       <w:pPr>
@@ -882,7 +882,6 @@
           <w:szCs w:val="24"/>
         </w:rPr>
       </w:pPr>
-      <w:bookmarkStart w:id="0" w:name="_GoBack"/>
       <w:r>
         <w:rPr>
           <w:b/>
@@ -917,7 +916,6 @@
           </v:shape>
         </w:pict>
       </w:r>
-      <w:bookmarkEnd w:id="0"/>
     </w:p>
     <w:p>
       <w:pPr>
@@ -1041,7 +1039,7 @@
           <w:lang w:eastAsia="it-IT"/>
         </w:rPr>
         <w:pict w14:anchorId="301EC954">
-          <v:shape id="_x0000_i1027" type="#_x0000_t75" style="width:489.75pt;height:367.5pt">
+          <v:shape id="_x0000_i1027" type="#_x0000_t75" style="width:451.5pt;height:339pt">
             <v:imagedata r:id="rId7" o:title="livello3"/>
           </v:shape>
         </w:pict>
@@ -1065,28 +1063,7 @@
           <w:sz w:val="24"/>
           <w:szCs w:val="24"/>
         </w:rPr>
-        <w:lastRenderedPageBreak/>
-        <w:t xml:space="preserve">Area </w:t>
-      </w:r>
-      <w:proofErr w:type="spellStart"/>
-      <w:r>
-        <w:rPr>
-          <w:b/>
-          <w:bCs/>
-          <w:sz w:val="24"/>
-          <w:szCs w:val="24"/>
-        </w:rPr>
-        <w:t>Admin</w:t>
-      </w:r>
-      <w:proofErr w:type="spellEnd"/>
-      <w:r>
-        <w:rPr>
-          <w:b/>
-          <w:bCs/>
-          <w:sz w:val="24"/>
-          <w:szCs w:val="24"/>
-        </w:rPr>
-        <w:t xml:space="preserve"> </w:t>
+        <w:t xml:space="preserve">Area Admin </w:t>
       </w:r>
       <w:r>
         <w:rPr>
@@ -1107,7 +1084,7 @@
           <w:szCs w:val="24"/>
         </w:rPr>
         <w:pict w14:anchorId="44455ACC">
-          <v:shape id="_x0000_i1028" type="#_x0000_t75" style="width:511.5pt;height:374.25pt">
+          <v:shape id="_x0000_i1028" type="#_x0000_t75" style="width:445.5pt;height:326.25pt">
             <v:imagedata r:id="rId8" o:title="livello4"/>
           </v:shape>
         </w:pict>
@@ -1126,175 +1103,23 @@
     </w:p>
     <w:p>
       <w:pPr>
-        <w:jc w:val="both"/>
-        <w:rPr>
-          <w:b/>
-          <w:bCs/>
-          <w:sz w:val="24"/>
-          <w:szCs w:val="24"/>
-        </w:rPr>
-      </w:pPr>
-    </w:p>
-    <w:p>
-      <w:pPr>
-        <w:jc w:val="both"/>
-        <w:rPr>
-          <w:b/>
-          <w:bCs/>
-          <w:sz w:val="24"/>
-          <w:szCs w:val="24"/>
-        </w:rPr>
-      </w:pPr>
-    </w:p>
-    <w:p>
-      <w:pPr>
-        <w:jc w:val="both"/>
-        <w:rPr>
-          <w:b/>
-          <w:bCs/>
-          <w:sz w:val="24"/>
-          <w:szCs w:val="24"/>
-        </w:rPr>
-      </w:pPr>
-    </w:p>
-    <w:p>
-      <w:pPr>
-        <w:jc w:val="both"/>
-        <w:rPr>
-          <w:b/>
-          <w:bCs/>
-          <w:sz w:val="24"/>
-          <w:szCs w:val="24"/>
-        </w:rPr>
-      </w:pPr>
-    </w:p>
-    <w:p>
-      <w:pPr>
-        <w:jc w:val="both"/>
-        <w:rPr>
-          <w:b/>
-          <w:bCs/>
-          <w:sz w:val="24"/>
-          <w:szCs w:val="24"/>
-        </w:rPr>
-      </w:pPr>
-    </w:p>
-    <w:p>
-      <w:pPr>
-        <w:jc w:val="both"/>
-        <w:rPr>
-          <w:b/>
-          <w:bCs/>
-          <w:sz w:val="24"/>
-          <w:szCs w:val="24"/>
-        </w:rPr>
-      </w:pPr>
-    </w:p>
-    <w:p>
-      <w:pPr>
-        <w:jc w:val="both"/>
-        <w:rPr>
-          <w:b/>
-          <w:bCs/>
-          <w:sz w:val="24"/>
-          <w:szCs w:val="24"/>
-        </w:rPr>
-      </w:pPr>
-    </w:p>
-    <w:p>
-      <w:pPr>
-        <w:jc w:val="both"/>
-        <w:rPr>
-          <w:b/>
-          <w:bCs/>
-          <w:sz w:val="24"/>
-          <w:szCs w:val="24"/>
-        </w:rPr>
-      </w:pPr>
-    </w:p>
-    <w:p>
-      <w:pPr>
-        <w:jc w:val="both"/>
-        <w:rPr>
-          <w:b/>
-          <w:bCs/>
-          <w:sz w:val="24"/>
-          <w:szCs w:val="24"/>
-        </w:rPr>
-      </w:pPr>
-    </w:p>
-    <w:p>
-      <w:pPr>
-        <w:jc w:val="both"/>
-        <w:rPr>
-          <w:b/>
-          <w:bCs/>
-          <w:sz w:val="24"/>
-          <w:szCs w:val="24"/>
-        </w:rPr>
-      </w:pPr>
-    </w:p>
-    <w:p>
-      <w:pPr>
-        <w:jc w:val="both"/>
-        <w:rPr>
-          <w:b/>
-          <w:bCs/>
-          <w:sz w:val="24"/>
-          <w:szCs w:val="24"/>
-        </w:rPr>
-      </w:pPr>
-    </w:p>
-    <w:p>
-      <w:pPr>
-        <w:jc w:val="both"/>
-        <w:rPr>
-          <w:b/>
-          <w:bCs/>
-          <w:sz w:val="24"/>
-          <w:szCs w:val="24"/>
-        </w:rPr>
-      </w:pPr>
-    </w:p>
-    <w:p>
-      <w:pPr>
-        <w:jc w:val="both"/>
-        <w:rPr>
-          <w:b/>
-          <w:bCs/>
-          <w:sz w:val="24"/>
-          <w:szCs w:val="24"/>
-        </w:rPr>
-      </w:pPr>
-    </w:p>
-    <w:p>
-      <w:pPr>
-        <w:jc w:val="both"/>
-        <w:rPr>
-          <w:b/>
-          <w:bCs/>
-          <w:sz w:val="24"/>
-          <w:szCs w:val="24"/>
-        </w:rPr>
-      </w:pPr>
-    </w:p>
-    <w:p>
-      <w:pPr>
-        <w:jc w:val="both"/>
-        <w:rPr>
-          <w:b/>
-          <w:bCs/>
-          <w:sz w:val="24"/>
-          <w:szCs w:val="24"/>
-        </w:rPr>
-      </w:pPr>
-      <w:r>
-        <w:rPr>
-          <w:b/>
-          <w:bCs/>
-          <w:sz w:val="24"/>
-          <w:szCs w:val="24"/>
-        </w:rPr>
+        <w:rPr>
+          <w:b/>
+          <w:bCs/>
+          <w:noProof/>
+          <w:sz w:val="24"/>
+          <w:szCs w:val="24"/>
+          <w:lang w:eastAsia="it-IT"/>
+        </w:rPr>
+      </w:pPr>
+      <w:r>
+        <w:rPr>
+          <w:b/>
+          <w:bCs/>
+          <w:sz w:val="24"/>
+          <w:szCs w:val="24"/>
+        </w:rPr>
+        <w:lastRenderedPageBreak/>
         <w:t>Catalogo</w:t>
       </w:r>
     </w:p>
@@ -1316,7 +1141,7 @@
           <w:szCs w:val="24"/>
         </w:rPr>
         <w:pict w14:anchorId="6052EAC7">
-          <v:shape id="_x0000_i1029" type="#_x0000_t75" style="width:439.5pt;height:295.5pt">
+          <v:shape id="_x0000_i1029" type="#_x0000_t75" style="width:429pt;height:288.75pt">
             <v:imagedata r:id="rId9" o:title="catalogo"/>
           </v:shape>
         </w:pict>
@@ -1502,13 +1327,96 @@
           <w:sz w:val="24"/>
           <w:szCs w:val="24"/>
         </w:rPr>
-        <w:lastRenderedPageBreak/>
         <w:pict w14:anchorId="1842DBC2">
-          <v:shape id="_x0000_i1032" type="#_x0000_t75" style="width:439.5pt;height:4in">
+          <v:shape id="_x0000_i1032" type="#_x0000_t75" style="width:430.5pt;height:282pt">
             <v:imagedata r:id="rId12" o:title="login"/>
           </v:shape>
         </w:pict>
       </w:r>
+    </w:p>
+    <w:p>
+      <w:pPr>
+        <w:jc w:val="both"/>
+        <w:rPr>
+          <w:b/>
+          <w:bCs/>
+          <w:sz w:val="24"/>
+          <w:szCs w:val="24"/>
+        </w:rPr>
+      </w:pPr>
+      <w:r>
+        <w:rPr>
+          <w:b/>
+          <w:bCs/>
+          <w:sz w:val="24"/>
+          <w:szCs w:val="24"/>
+        </w:rPr>
+        <w:lastRenderedPageBreak/>
+        <w:t>Rotte del sito</w:t>
+      </w:r>
+    </w:p>
+    <w:p>
+      <w:pPr>
+        <w:jc w:val="both"/>
+        <w:rPr>
+          <w:b/>
+          <w:bCs/>
+          <w:sz w:val="24"/>
+          <w:szCs w:val="24"/>
+        </w:rPr>
+      </w:pPr>
+      <w:r>
+        <w:rPr>
+          <w:b/>
+          <w:bCs/>
+          <w:noProof/>
+          <w:sz w:val="24"/>
+          <w:szCs w:val="24"/>
+        </w:rPr>
+        <w:drawing>
+          <wp:inline distT="0" distB="0" distL="0" distR="0" wp14:anchorId="301857A0" wp14:editId="2011C7E8">
+            <wp:extent cx="6120130" cy="3303905"/>
+            <wp:effectExtent l="0" t="0" r="0" b="0"/>
+            <wp:docPr id="1" name="Immagine 1"/>
+            <wp:cNvGraphicFramePr>
+              <a:graphicFrameLocks xmlns:a="http://schemas.openxmlformats.org/drawingml/2006/main" noChangeAspect="1"/>
+            </wp:cNvGraphicFramePr>
+            <a:graphic xmlns:a="http://schemas.openxmlformats.org/drawingml/2006/main">
+              <a:graphicData uri="http://schemas.openxmlformats.org/drawingml/2006/picture">
+                <pic:pic xmlns:pic="http://schemas.openxmlformats.org/drawingml/2006/picture">
+                  <pic:nvPicPr>
+                    <pic:cNvPr id="1" name="Routes.png"/>
+                    <pic:cNvPicPr/>
+                  </pic:nvPicPr>
+                  <pic:blipFill>
+                    <a:blip r:embed="rId13">
+                      <a:extLst>
+                        <a:ext uri="{28A0092B-C50C-407E-A947-70E740481C1C}">
+                          <a14:useLocalDpi xmlns:a14="http://schemas.microsoft.com/office/drawing/2010/main" val="0"/>
+                        </a:ext>
+                      </a:extLst>
+                    </a:blip>
+                    <a:stretch>
+                      <a:fillRect/>
+                    </a:stretch>
+                  </pic:blipFill>
+                  <pic:spPr>
+                    <a:xfrm>
+                      <a:off x="0" y="0"/>
+                      <a:ext cx="6120130" cy="3303905"/>
+                    </a:xfrm>
+                    <a:prstGeom prst="rect">
+                      <a:avLst/>
+                    </a:prstGeom>
+                  </pic:spPr>
+                </pic:pic>
+              </a:graphicData>
+            </a:graphic>
+          </wp:inline>
+        </w:drawing>
+      </w:r>
+      <w:bookmarkStart w:id="0" w:name="_GoBack"/>
+      <w:bookmarkEnd w:id="0"/>
     </w:p>
     <w:sectPr>
       <w:pgSz w:w="11906" w:h="16838"/>
@@ -1521,8 +1429,8 @@
 </file>
 
 <file path=word/numbering.xml><?xml version="1.0" encoding="utf-8"?>
-<w:numbering xmlns:wpc="http://schemas.microsoft.com/office/word/2010/wordprocessingCanvas" xmlns:mc="http://schemas.openxmlformats.org/markup-compatibility/2006" xmlns:o="urn:schemas-microsoft-com:office:office" xmlns:r="http://schemas.openxmlformats.org/officeDocument/2006/relationships" xmlns:m="http://schemas.openxmlformats.org/officeDocument/2006/math" xmlns:v="urn:schemas-microsoft-com:vml" xmlns:wp14="http://schemas.microsoft.com/office/word/2010/wordprocessingDrawing" xmlns:wp="http://schemas.openxmlformats.org/drawingml/2006/wordprocessingDrawing" xmlns:w10="urn:schemas-microsoft-com:office:word" xmlns:w="http://schemas.openxmlformats.org/wordprocessingml/2006/main" xmlns:w14="http://schemas.microsoft.com/office/word/2010/wordml" xmlns:w15="http://schemas.microsoft.com/office/word/2012/wordml" xmlns:wpg="http://schemas.microsoft.com/office/word/2010/wordprocessingGroup" xmlns:wpi="http://schemas.microsoft.com/office/word/2010/wordprocessingInk" xmlns:wne="http://schemas.microsoft.com/office/word/2006/wordml" xmlns:wps="http://schemas.microsoft.com/office/word/2010/wordprocessingShape" mc:Ignorable="w14 w15 wp14">
-  <w:abstractNum w:abstractNumId="0">
+<w:numbering xmlns:wpc="http://schemas.microsoft.com/office/word/2010/wordprocessingCanvas" xmlns:cx="http://schemas.microsoft.com/office/drawing/2014/chartex" xmlns:cx1="http://schemas.microsoft.com/office/drawing/2015/9/8/chartex" xmlns:cx2="http://schemas.microsoft.com/office/drawing/2015/10/21/chartex" xmlns:cx3="http://schemas.microsoft.com/office/drawing/2016/5/9/chartex" xmlns:cx4="http://schemas.microsoft.com/office/drawing/2016/5/10/chartex" xmlns:cx5="http://schemas.microsoft.com/office/drawing/2016/5/11/chartex" xmlns:cx6="http://schemas.microsoft.com/office/drawing/2016/5/12/chartex" xmlns:cx7="http://schemas.microsoft.com/office/drawing/2016/5/13/chartex" xmlns:cx8="http://schemas.microsoft.com/office/drawing/2016/5/14/chartex" xmlns:mc="http://schemas.openxmlformats.org/markup-compatibility/2006" xmlns:aink="http://schemas.microsoft.com/office/drawing/2016/ink" xmlns:am3d="http://schemas.microsoft.com/office/drawing/2017/model3d" xmlns:o="urn:schemas-microsoft-com:office:office" xmlns:r="http://schemas.openxmlformats.org/officeDocument/2006/relationships" xmlns:m="http://schemas.openxmlformats.org/officeDocument/2006/math" xmlns:v="urn:schemas-microsoft-com:vml" xmlns:wp14="http://schemas.microsoft.com/office/word/2010/wordprocessingDrawing" xmlns:wp="http://schemas.openxmlformats.org/drawingml/2006/wordprocessingDrawing" xmlns:w10="urn:schemas-microsoft-com:office:word" xmlns:w="http://schemas.openxmlformats.org/wordprocessingml/2006/main" xmlns:w14="http://schemas.microsoft.com/office/word/2010/wordml" xmlns:w15="http://schemas.microsoft.com/office/word/2012/wordml" xmlns:w16cid="http://schemas.microsoft.com/office/word/2016/wordml/cid" xmlns:w16se="http://schemas.microsoft.com/office/word/2015/wordml/symex" xmlns:wpg="http://schemas.microsoft.com/office/word/2010/wordprocessingGroup" xmlns:wpi="http://schemas.microsoft.com/office/word/2010/wordprocessingInk" xmlns:wne="http://schemas.microsoft.com/office/word/2006/wordml" xmlns:wps="http://schemas.microsoft.com/office/word/2010/wordprocessingShape" mc:Ignorable="w14 w15 w16se w16cid wp14">
+  <w:abstractNum w:abstractNumId="0" w15:restartNumberingAfterBreak="0">
     <w:nsid w:val="6FC079D1"/>
     <w:multiLevelType w:val="hybridMultilevel"/>
     <w:tmpl w:val="38BA93BC"/>
@@ -1642,7 +1550,7 @@
 </file>
 
 <file path=word/styles.xml><?xml version="1.0" encoding="utf-8"?>
-<w:styles xmlns:mc="http://schemas.openxmlformats.org/markup-compatibility/2006" xmlns:r="http://schemas.openxmlformats.org/officeDocument/2006/relationships" xmlns:w="http://schemas.openxmlformats.org/wordprocessingml/2006/main" xmlns:w14="http://schemas.microsoft.com/office/word/2010/wordml" xmlns:w15="http://schemas.microsoft.com/office/word/2012/wordml" mc:Ignorable="w14 w15">
+<w:styles xmlns:mc="http://schemas.openxmlformats.org/markup-compatibility/2006" xmlns:r="http://schemas.openxmlformats.org/officeDocument/2006/relationships" xmlns:w="http://schemas.openxmlformats.org/wordprocessingml/2006/main" xmlns:w14="http://schemas.microsoft.com/office/word/2010/wordml" xmlns:w15="http://schemas.microsoft.com/office/word/2012/wordml" xmlns:w16cid="http://schemas.microsoft.com/office/word/2016/wordml/cid" xmlns:w16se="http://schemas.microsoft.com/office/word/2015/wordml/symex" mc:Ignorable="w14 w15 w16se w16cid">
   <w:docDefaults>
     <w:rPrDefault>
       <w:rPr>
@@ -1658,7 +1566,7 @@
       </w:pPr>
     </w:pPrDefault>
   </w:docDefaults>
-  <w:latentStyles w:defLockedState="0" w:defUIPriority="99" w:defSemiHidden="0" w:defUnhideWhenUsed="0" w:defQFormat="0" w:count="371">
+  <w:latentStyles w:defLockedState="0" w:defUIPriority="99" w:defSemiHidden="0" w:defUnhideWhenUsed="0" w:defQFormat="0" w:count="377">
     <w:lsdException w:name="Normal" w:uiPriority="0" w:qFormat="1"/>
     <w:lsdException w:name="heading 1" w:uiPriority="9" w:qFormat="1"/>
     <w:lsdException w:name="heading 2" w:semiHidden="1" w:uiPriority="9" w:unhideWhenUsed="1" w:qFormat="1"/>
@@ -1806,11 +1714,8 @@
     <w:lsdException w:name="Table 3D effects 3" w:semiHidden="1" w:unhideWhenUsed="1"/>
     <w:lsdException w:name="Table Contemporary" w:semiHidden="1" w:unhideWhenUsed="1"/>
     <w:lsdException w:name="Table Elegant" w:semiHidden="1" w:unhideWhenUsed="1"/>
-    <w:lsdException w:name="Table Professional" w:semiHidden="1" w:unhideWhenUsed="1"/>
     <w:lsdException w:name="Table Subtle 1" w:semiHidden="1" w:unhideWhenUsed="1"/>
     <w:lsdException w:name="Table Subtle 2" w:semiHidden="1" w:unhideWhenUsed="1"/>
-    <w:lsdException w:name="Table Web 1" w:semiHidden="1" w:unhideWhenUsed="1"/>
-    <w:lsdException w:name="Table Web 2" w:semiHidden="1" w:unhideWhenUsed="1"/>
     <w:lsdException w:name="Table Web 3" w:semiHidden="1" w:unhideWhenUsed="1"/>
     <w:lsdException w:name="Balloon Text" w:semiHidden="1" w:unhideWhenUsed="1"/>
     <w:lsdException w:name="Table Grid" w:uiPriority="39"/>
@@ -2030,6 +1935,12 @@
     <w:lsdException w:name="List Table 5 Dark Accent 6" w:uiPriority="50"/>
     <w:lsdException w:name="List Table 6 Colorful Accent 6" w:uiPriority="51"/>
     <w:lsdException w:name="List Table 7 Colorful Accent 6" w:uiPriority="52"/>
+    <w:lsdException w:name="Mention" w:semiHidden="1" w:unhideWhenUsed="1"/>
+    <w:lsdException w:name="Smart Hyperlink" w:semiHidden="1" w:unhideWhenUsed="1"/>
+    <w:lsdException w:name="Hashtag" w:semiHidden="1" w:unhideWhenUsed="1"/>
+    <w:lsdException w:name="Unresolved Mention" w:semiHidden="1" w:unhideWhenUsed="1"/>
+    <w:lsdException w:name="Smart Link" w:semiHidden="1" w:unhideWhenUsed="1"/>
+    <w:lsdException w:name="Smart Link Error" w:semiHidden="1" w:unhideWhenUsed="1"/>
   </w:latentStyles>
   <w:style w:type="paragraph" w:default="1" w:styleId="Normale">
     <w:name w:val="Normal"/>
@@ -2071,7 +1982,6 @@
       <w:spacing w:after="0" w:line="240" w:lineRule="auto"/>
     </w:pPr>
     <w:tblPr>
-      <w:tblInd w:w="0" w:type="dxa"/>
       <w:tblBorders>
         <w:top w:val="single" w:sz="4" w:space="0" w:color="auto"/>
         <w:left w:val="single" w:sz="4" w:space="0" w:color="auto"/>
@@ -2080,12 +1990,6 @@
         <w:insideH w:val="single" w:sz="4" w:space="0" w:color="auto"/>
         <w:insideV w:val="single" w:sz="4" w:space="0" w:color="auto"/>
       </w:tblBorders>
-      <w:tblCellMar>
-        <w:top w:w="0" w:type="dxa"/>
-        <w:left w:w="108" w:type="dxa"/>
-        <w:bottom w:w="0" w:type="dxa"/>
-        <w:right w:w="108" w:type="dxa"/>
-      </w:tblCellMar>
     </w:tblPr>
   </w:style>
   <w:style w:type="paragraph" w:styleId="Paragrafoelenco">

</xml_diff>

<commit_message>
rimozione termini e condizioni e aggiornato pdf relazione
</commit_message>
<xml_diff>
--- a/Documentazione.docx
+++ b/Documentazione.docx
@@ -1,6 +1,6 @@
 
 <file path=word/document.xml><?xml version="1.0" encoding="utf-8"?>
-<w:document xmlns:wpc="http://schemas.microsoft.com/office/word/2010/wordprocessingCanvas" xmlns:cx="http://schemas.microsoft.com/office/drawing/2014/chartex" xmlns:cx1="http://schemas.microsoft.com/office/drawing/2015/9/8/chartex" xmlns:cx2="http://schemas.microsoft.com/office/drawing/2015/10/21/chartex" xmlns:cx3="http://schemas.microsoft.com/office/drawing/2016/5/9/chartex" xmlns:cx4="http://schemas.microsoft.com/office/drawing/2016/5/10/chartex" xmlns:cx5="http://schemas.microsoft.com/office/drawing/2016/5/11/chartex" xmlns:cx6="http://schemas.microsoft.com/office/drawing/2016/5/12/chartex" xmlns:cx7="http://schemas.microsoft.com/office/drawing/2016/5/13/chartex" xmlns:cx8="http://schemas.microsoft.com/office/drawing/2016/5/14/chartex" xmlns:mc="http://schemas.openxmlformats.org/markup-compatibility/2006" xmlns:aink="http://schemas.microsoft.com/office/drawing/2016/ink" xmlns:am3d="http://schemas.microsoft.com/office/drawing/2017/model3d" xmlns:o="urn:schemas-microsoft-com:office:office" xmlns:r="http://schemas.openxmlformats.org/officeDocument/2006/relationships" xmlns:m="http://schemas.openxmlformats.org/officeDocument/2006/math" xmlns:v="urn:schemas-microsoft-com:vml" xmlns:wp14="http://schemas.microsoft.com/office/word/2010/wordprocessingDrawing" xmlns:wp="http://schemas.openxmlformats.org/drawingml/2006/wordprocessingDrawing" xmlns:w10="urn:schemas-microsoft-com:office:word" xmlns:w="http://schemas.openxmlformats.org/wordprocessingml/2006/main" xmlns:w14="http://schemas.microsoft.com/office/word/2010/wordml" xmlns:w15="http://schemas.microsoft.com/office/word/2012/wordml" xmlns:w16cid="http://schemas.microsoft.com/office/word/2016/wordml/cid" xmlns:w16se="http://schemas.microsoft.com/office/word/2015/wordml/symex" xmlns:wpg="http://schemas.microsoft.com/office/word/2010/wordprocessingGroup" xmlns:wpi="http://schemas.microsoft.com/office/word/2010/wordprocessingInk" xmlns:wne="http://schemas.microsoft.com/office/word/2006/wordml" xmlns:wps="http://schemas.microsoft.com/office/word/2010/wordprocessingShape" mc:Ignorable="w14 w15 w16se w16cid wp14">
+<w:document xmlns:wpc="http://schemas.microsoft.com/office/word/2010/wordprocessingCanvas" xmlns:mc="http://schemas.openxmlformats.org/markup-compatibility/2006" xmlns:o="urn:schemas-microsoft-com:office:office" xmlns:r="http://schemas.openxmlformats.org/officeDocument/2006/relationships" xmlns:m="http://schemas.openxmlformats.org/officeDocument/2006/math" xmlns:v="urn:schemas-microsoft-com:vml" xmlns:wp14="http://schemas.microsoft.com/office/word/2010/wordprocessingDrawing" xmlns:wp="http://schemas.openxmlformats.org/drawingml/2006/wordprocessingDrawing" xmlns:w10="urn:schemas-microsoft-com:office:word" xmlns:w="http://schemas.openxmlformats.org/wordprocessingml/2006/main" xmlns:w14="http://schemas.microsoft.com/office/word/2010/wordml" xmlns:w15="http://schemas.microsoft.com/office/word/2012/wordml" xmlns:wpg="http://schemas.microsoft.com/office/word/2010/wordprocessingGroup" xmlns:wpi="http://schemas.microsoft.com/office/word/2010/wordprocessingInk" xmlns:wne="http://schemas.microsoft.com/office/word/2006/wordml" xmlns:wps="http://schemas.microsoft.com/office/word/2010/wordprocessingShape" mc:Ignorable="w14 w15 wp14">
   <w:body>
     <w:p>
       <w:pPr>
@@ -1372,6 +1372,7 @@
           <w:noProof/>
           <w:sz w:val="24"/>
           <w:szCs w:val="24"/>
+          <w:lang w:eastAsia="it-IT"/>
         </w:rPr>
         <w:drawing>
           <wp:inline distT="0" distB="0" distL="0" distR="0" wp14:anchorId="301857A0" wp14:editId="2011C7E8">
@@ -1415,6 +1416,76 @@
           </wp:inline>
         </w:drawing>
       </w:r>
+    </w:p>
+    <w:p>
+      <w:pPr>
+        <w:jc w:val="both"/>
+        <w:rPr>
+          <w:b/>
+          <w:bCs/>
+          <w:sz w:val="24"/>
+          <w:szCs w:val="24"/>
+        </w:rPr>
+      </w:pPr>
+    </w:p>
+    <w:p>
+      <w:pPr>
+        <w:jc w:val="both"/>
+        <w:rPr>
+          <w:b/>
+          <w:bCs/>
+          <w:sz w:val="24"/>
+          <w:szCs w:val="24"/>
+        </w:rPr>
+      </w:pPr>
+      <w:r>
+        <w:rPr>
+          <w:b/>
+          <w:bCs/>
+          <w:sz w:val="24"/>
+          <w:szCs w:val="24"/>
+        </w:rPr>
+        <w:t>Note:</w:t>
+      </w:r>
+    </w:p>
+    <w:p>
+      <w:pPr>
+        <w:jc w:val="both"/>
+      </w:pPr>
+      <w:r>
+        <w:t xml:space="preserve">Per il CSS del progetto didattico è stato utilizzato uno tra i layouts disponibili nel seguente sito: </w:t>
+      </w:r>
+    </w:p>
+    <w:p>
+      <w:pPr>
+        <w:jc w:val="both"/>
+        <w:rPr>
+          <w:b/>
+          <w:bCs/>
+          <w:sz w:val="24"/>
+          <w:szCs w:val="24"/>
+        </w:rPr>
+      </w:pPr>
+      <w:hyperlink r:id="rId14" w:history="1">
+        <w:r>
+          <w:rPr>
+            <w:rStyle w:val="Collegamentoipertestuale"/>
+          </w:rPr>
+          <w:t>https://www.free-css</w:t>
+        </w:r>
+        <w:r>
+          <w:rPr>
+            <w:rStyle w:val="Collegamentoipertestuale"/>
+          </w:rPr>
+          <w:t>.</w:t>
+        </w:r>
+        <w:r>
+          <w:rPr>
+            <w:rStyle w:val="Collegamentoipertestuale"/>
+          </w:rPr>
+          <w:t>com/</w:t>
+        </w:r>
+      </w:hyperlink>
       <w:bookmarkStart w:id="0" w:name="_GoBack"/>
       <w:bookmarkEnd w:id="0"/>
     </w:p>
@@ -1429,8 +1500,8 @@
 </file>
 
 <file path=word/numbering.xml><?xml version="1.0" encoding="utf-8"?>
-<w:numbering xmlns:wpc="http://schemas.microsoft.com/office/word/2010/wordprocessingCanvas" xmlns:cx="http://schemas.microsoft.com/office/drawing/2014/chartex" xmlns:cx1="http://schemas.microsoft.com/office/drawing/2015/9/8/chartex" xmlns:cx2="http://schemas.microsoft.com/office/drawing/2015/10/21/chartex" xmlns:cx3="http://schemas.microsoft.com/office/drawing/2016/5/9/chartex" xmlns:cx4="http://schemas.microsoft.com/office/drawing/2016/5/10/chartex" xmlns:cx5="http://schemas.microsoft.com/office/drawing/2016/5/11/chartex" xmlns:cx6="http://schemas.microsoft.com/office/drawing/2016/5/12/chartex" xmlns:cx7="http://schemas.microsoft.com/office/drawing/2016/5/13/chartex" xmlns:cx8="http://schemas.microsoft.com/office/drawing/2016/5/14/chartex" xmlns:mc="http://schemas.openxmlformats.org/markup-compatibility/2006" xmlns:aink="http://schemas.microsoft.com/office/drawing/2016/ink" xmlns:am3d="http://schemas.microsoft.com/office/drawing/2017/model3d" xmlns:o="urn:schemas-microsoft-com:office:office" xmlns:r="http://schemas.openxmlformats.org/officeDocument/2006/relationships" xmlns:m="http://schemas.openxmlformats.org/officeDocument/2006/math" xmlns:v="urn:schemas-microsoft-com:vml" xmlns:wp14="http://schemas.microsoft.com/office/word/2010/wordprocessingDrawing" xmlns:wp="http://schemas.openxmlformats.org/drawingml/2006/wordprocessingDrawing" xmlns:w10="urn:schemas-microsoft-com:office:word" xmlns:w="http://schemas.openxmlformats.org/wordprocessingml/2006/main" xmlns:w14="http://schemas.microsoft.com/office/word/2010/wordml" xmlns:w15="http://schemas.microsoft.com/office/word/2012/wordml" xmlns:w16cid="http://schemas.microsoft.com/office/word/2016/wordml/cid" xmlns:w16se="http://schemas.microsoft.com/office/word/2015/wordml/symex" xmlns:wpg="http://schemas.microsoft.com/office/word/2010/wordprocessingGroup" xmlns:wpi="http://schemas.microsoft.com/office/word/2010/wordprocessingInk" xmlns:wne="http://schemas.microsoft.com/office/word/2006/wordml" xmlns:wps="http://schemas.microsoft.com/office/word/2010/wordprocessingShape" mc:Ignorable="w14 w15 w16se w16cid wp14">
-  <w:abstractNum w:abstractNumId="0" w15:restartNumberingAfterBreak="0">
+<w:numbering xmlns:wpc="http://schemas.microsoft.com/office/word/2010/wordprocessingCanvas" xmlns:mc="http://schemas.openxmlformats.org/markup-compatibility/2006" xmlns:o="urn:schemas-microsoft-com:office:office" xmlns:r="http://schemas.openxmlformats.org/officeDocument/2006/relationships" xmlns:m="http://schemas.openxmlformats.org/officeDocument/2006/math" xmlns:v="urn:schemas-microsoft-com:vml" xmlns:wp14="http://schemas.microsoft.com/office/word/2010/wordprocessingDrawing" xmlns:wp="http://schemas.openxmlformats.org/drawingml/2006/wordprocessingDrawing" xmlns:w10="urn:schemas-microsoft-com:office:word" xmlns:w="http://schemas.openxmlformats.org/wordprocessingml/2006/main" xmlns:w14="http://schemas.microsoft.com/office/word/2010/wordml" xmlns:w15="http://schemas.microsoft.com/office/word/2012/wordml" xmlns:wpg="http://schemas.microsoft.com/office/word/2010/wordprocessingGroup" xmlns:wpi="http://schemas.microsoft.com/office/word/2010/wordprocessingInk" xmlns:wne="http://schemas.microsoft.com/office/word/2006/wordml" xmlns:wps="http://schemas.microsoft.com/office/word/2010/wordprocessingShape" mc:Ignorable="w14 w15 wp14">
+  <w:abstractNum w:abstractNumId="0">
     <w:nsid w:val="6FC079D1"/>
     <w:multiLevelType w:val="hybridMultilevel"/>
     <w:tmpl w:val="38BA93BC"/>
@@ -1550,7 +1621,7 @@
 </file>
 
 <file path=word/styles.xml><?xml version="1.0" encoding="utf-8"?>
-<w:styles xmlns:mc="http://schemas.openxmlformats.org/markup-compatibility/2006" xmlns:r="http://schemas.openxmlformats.org/officeDocument/2006/relationships" xmlns:w="http://schemas.openxmlformats.org/wordprocessingml/2006/main" xmlns:w14="http://schemas.microsoft.com/office/word/2010/wordml" xmlns:w15="http://schemas.microsoft.com/office/word/2012/wordml" xmlns:w16cid="http://schemas.microsoft.com/office/word/2016/wordml/cid" xmlns:w16se="http://schemas.microsoft.com/office/word/2015/wordml/symex" mc:Ignorable="w14 w15 w16se w16cid">
+<w:styles xmlns:mc="http://schemas.openxmlformats.org/markup-compatibility/2006" xmlns:r="http://schemas.openxmlformats.org/officeDocument/2006/relationships" xmlns:w="http://schemas.openxmlformats.org/wordprocessingml/2006/main" xmlns:w14="http://schemas.microsoft.com/office/word/2010/wordml" xmlns:w15="http://schemas.microsoft.com/office/word/2012/wordml" mc:Ignorable="w14 w15">
   <w:docDefaults>
     <w:rPrDefault>
       <w:rPr>
@@ -1566,7 +1637,7 @@
       </w:pPr>
     </w:pPrDefault>
   </w:docDefaults>
-  <w:latentStyles w:defLockedState="0" w:defUIPriority="99" w:defSemiHidden="0" w:defUnhideWhenUsed="0" w:defQFormat="0" w:count="377">
+  <w:latentStyles w:defLockedState="0" w:defUIPriority="99" w:defSemiHidden="0" w:defUnhideWhenUsed="0" w:defQFormat="0" w:count="371">
     <w:lsdException w:name="Normal" w:uiPriority="0" w:qFormat="1"/>
     <w:lsdException w:name="heading 1" w:uiPriority="9" w:qFormat="1"/>
     <w:lsdException w:name="heading 2" w:semiHidden="1" w:uiPriority="9" w:unhideWhenUsed="1" w:qFormat="1"/>
@@ -1714,8 +1785,11 @@
     <w:lsdException w:name="Table 3D effects 3" w:semiHidden="1" w:unhideWhenUsed="1"/>
     <w:lsdException w:name="Table Contemporary" w:semiHidden="1" w:unhideWhenUsed="1"/>
     <w:lsdException w:name="Table Elegant" w:semiHidden="1" w:unhideWhenUsed="1"/>
+    <w:lsdException w:name="Table Professional" w:semiHidden="1" w:unhideWhenUsed="1"/>
     <w:lsdException w:name="Table Subtle 1" w:semiHidden="1" w:unhideWhenUsed="1"/>
     <w:lsdException w:name="Table Subtle 2" w:semiHidden="1" w:unhideWhenUsed="1"/>
+    <w:lsdException w:name="Table Web 1" w:semiHidden="1" w:unhideWhenUsed="1"/>
+    <w:lsdException w:name="Table Web 2" w:semiHidden="1" w:unhideWhenUsed="1"/>
     <w:lsdException w:name="Table Web 3" w:semiHidden="1" w:unhideWhenUsed="1"/>
     <w:lsdException w:name="Balloon Text" w:semiHidden="1" w:unhideWhenUsed="1"/>
     <w:lsdException w:name="Table Grid" w:uiPriority="39"/>
@@ -1935,12 +2009,6 @@
     <w:lsdException w:name="List Table 5 Dark Accent 6" w:uiPriority="50"/>
     <w:lsdException w:name="List Table 6 Colorful Accent 6" w:uiPriority="51"/>
     <w:lsdException w:name="List Table 7 Colorful Accent 6" w:uiPriority="52"/>
-    <w:lsdException w:name="Mention" w:semiHidden="1" w:unhideWhenUsed="1"/>
-    <w:lsdException w:name="Smart Hyperlink" w:semiHidden="1" w:unhideWhenUsed="1"/>
-    <w:lsdException w:name="Hashtag" w:semiHidden="1" w:unhideWhenUsed="1"/>
-    <w:lsdException w:name="Unresolved Mention" w:semiHidden="1" w:unhideWhenUsed="1"/>
-    <w:lsdException w:name="Smart Link" w:semiHidden="1" w:unhideWhenUsed="1"/>
-    <w:lsdException w:name="Smart Link Error" w:semiHidden="1" w:unhideWhenUsed="1"/>
   </w:latentStyles>
   <w:style w:type="paragraph" w:default="1" w:styleId="Normale">
     <w:name w:val="Normal"/>
@@ -1982,6 +2050,7 @@
       <w:spacing w:after="0" w:line="240" w:lineRule="auto"/>
     </w:pPr>
     <w:tblPr>
+      <w:tblInd w:w="0" w:type="dxa"/>
       <w:tblBorders>
         <w:top w:val="single" w:sz="4" w:space="0" w:color="auto"/>
         <w:left w:val="single" w:sz="4" w:space="0" w:color="auto"/>
@@ -1990,6 +2059,12 @@
         <w:insideH w:val="single" w:sz="4" w:space="0" w:color="auto"/>
         <w:insideV w:val="single" w:sz="4" w:space="0" w:color="auto"/>
       </w:tblBorders>
+      <w:tblCellMar>
+        <w:top w:w="0" w:type="dxa"/>
+        <w:left w:w="108" w:type="dxa"/>
+        <w:bottom w:w="0" w:type="dxa"/>
+        <w:right w:w="108" w:type="dxa"/>
+      </w:tblCellMar>
     </w:tblPr>
   </w:style>
   <w:style w:type="paragraph" w:styleId="Paragrafoelenco">
@@ -2002,6 +2077,30 @@
       <w:ind w:left="720"/>
       <w:contextualSpacing/>
     </w:pPr>
+  </w:style>
+  <w:style w:type="character" w:styleId="Collegamentoipertestuale">
+    <w:name w:val="Hyperlink"/>
+    <w:basedOn w:val="Carpredefinitoparagrafo"/>
+    <w:uiPriority w:val="99"/>
+    <w:semiHidden/>
+    <w:unhideWhenUsed/>
+    <w:rsid w:val="00932EC0"/>
+    <w:rPr>
+      <w:color w:val="0000FF"/>
+      <w:u w:val="single"/>
+    </w:rPr>
+  </w:style>
+  <w:style w:type="character" w:styleId="Collegamentovisitato">
+    <w:name w:val="FollowedHyperlink"/>
+    <w:basedOn w:val="Carpredefinitoparagrafo"/>
+    <w:uiPriority w:val="99"/>
+    <w:semiHidden/>
+    <w:unhideWhenUsed/>
+    <w:rsid w:val="00932EC0"/>
+    <w:rPr>
+      <w:color w:val="954F72" w:themeColor="followedHyperlink"/>
+      <w:u w:val="single"/>
+    </w:rPr>
   </w:style>
 </w:styles>
 </file>

</xml_diff>

<commit_message>
aggiunta descrizione ai mockup
</commit_message>
<xml_diff>
--- a/Documentazione.docx
+++ b/Documentazione.docx
@@ -348,8 +348,6 @@
         </w:rPr>
         <w:t>Documentazione Progetto Tecnologie Web</w:t>
       </w:r>
-      <w:bookmarkStart w:id="0" w:name="_GoBack"/>
-      <w:bookmarkEnd w:id="0"/>
     </w:p>
     <w:p>
       <w:pPr>
@@ -1012,6 +1010,13 @@
         </w:rPr>
         <w:t>Un utente guest che può accedere ad un’area pubblica dove è possibile visionare il catalogo e le principali pagine del sito. Per questo livello di utenza non sono necessari registrazione e login</w:t>
       </w:r>
+      <w:r>
+        <w:rPr>
+          <w:sz w:val="24"/>
+          <w:szCs w:val="24"/>
+        </w:rPr>
+        <w:t>.</w:t>
+      </w:r>
     </w:p>
     <w:p>
       <w:pPr>
@@ -1062,6 +1067,13 @@
         <w:lastRenderedPageBreak/>
         <w:t>ad ogni prodotto della vista catalogo potrà inoltre avere accesso a due funzioni aggiuntive: la modifica e l’eliminazione di un prodotto</w:t>
       </w:r>
+      <w:r>
+        <w:rPr>
+          <w:sz w:val="24"/>
+          <w:szCs w:val="24"/>
+        </w:rPr>
+        <w:t>.</w:t>
+      </w:r>
     </w:p>
     <w:p>
       <w:pPr>
@@ -1083,6 +1095,13 @@
         </w:rPr>
         <w:t>Un utente Admin che potrà avere accesso ad un’area Admin dalla quale potrà aggiungere membri dello staff, avrà, sempre dalla stessa vista, accesso a due liste differenti, una contenente i membri dello staff attualmente registrati e potrà decidere di modificarli o eliminarli, l’altra contenenti gli utenti del sito registrati che potrà rimuovere</w:t>
       </w:r>
+      <w:r>
+        <w:rPr>
+          <w:sz w:val="24"/>
+          <w:szCs w:val="24"/>
+        </w:rPr>
+        <w:t>.</w:t>
+      </w:r>
     </w:p>
     <w:p>
       <w:pPr>
@@ -1190,19 +1209,19 @@
     </w:p>
     <w:p>
       <w:pPr>
-        <w:jc w:val="both"/>
-        <w:rPr>
-          <w:b/>
-          <w:bCs/>
-          <w:sz w:val="24"/>
-          <w:szCs w:val="24"/>
-        </w:rPr>
-      </w:pPr>
-      <w:r>
-        <w:rPr>
-          <w:b/>
-          <w:bCs/>
-          <w:sz w:val="24"/>
+        <w:jc w:val="center"/>
+        <w:rPr>
+          <w:b/>
+          <w:bCs/>
+          <w:sz w:val="28"/>
+          <w:szCs w:val="24"/>
+        </w:rPr>
+      </w:pPr>
+      <w:r>
+        <w:rPr>
+          <w:b/>
+          <w:bCs/>
+          <w:sz w:val="28"/>
           <w:szCs w:val="24"/>
         </w:rPr>
         <w:t>Home</w:t>
@@ -1214,8 +1233,10 @@
         <w:rPr>
           <w:b/>
           <w:bCs/>
-          <w:sz w:val="24"/>
-          <w:szCs w:val="24"/>
+          <w:noProof/>
+          <w:sz w:val="24"/>
+          <w:szCs w:val="24"/>
+          <w:lang w:eastAsia="it-IT"/>
         </w:rPr>
       </w:pPr>
       <w:r>
@@ -1257,79 +1278,241 @@
       <w:pPr>
         <w:jc w:val="both"/>
         <w:rPr>
-          <w:b/>
-          <w:bCs/>
-          <w:sz w:val="24"/>
-          <w:szCs w:val="24"/>
-        </w:rPr>
-      </w:pPr>
-    </w:p>
-    <w:p>
-      <w:pPr>
-        <w:rPr>
-          <w:b/>
-          <w:bCs/>
-          <w:sz w:val="24"/>
-          <w:szCs w:val="24"/>
-        </w:rPr>
-      </w:pPr>
-    </w:p>
-    <w:p>
-      <w:pPr>
-        <w:rPr>
-          <w:b/>
-          <w:bCs/>
-          <w:sz w:val="24"/>
-          <w:szCs w:val="24"/>
-        </w:rPr>
-      </w:pPr>
-    </w:p>
-    <w:p>
-      <w:pPr>
-        <w:rPr>
-          <w:b/>
-          <w:bCs/>
-          <w:sz w:val="24"/>
-          <w:szCs w:val="24"/>
-        </w:rPr>
-      </w:pPr>
-    </w:p>
-    <w:p>
-      <w:pPr>
-        <w:rPr>
-          <w:b/>
-          <w:bCs/>
-          <w:sz w:val="24"/>
-          <w:szCs w:val="24"/>
-        </w:rPr>
-      </w:pPr>
-    </w:p>
-    <w:p>
-      <w:pPr>
-        <w:rPr>
-          <w:b/>
-          <w:bCs/>
-          <w:sz w:val="24"/>
-          <w:szCs w:val="24"/>
-        </w:rPr>
-      </w:pPr>
-    </w:p>
-    <w:p>
-      <w:pPr>
-        <w:rPr>
-          <w:b/>
-          <w:bCs/>
-          <w:noProof/>
-          <w:sz w:val="24"/>
-          <w:szCs w:val="24"/>
-          <w:lang w:eastAsia="it-IT"/>
-        </w:rPr>
-      </w:pPr>
-      <w:r>
-        <w:rPr>
-          <w:b/>
-          <w:bCs/>
-          <w:sz w:val="24"/>
+          <w:bCs/>
+          <w:noProof/>
+          <w:sz w:val="24"/>
+          <w:szCs w:val="24"/>
+          <w:lang w:eastAsia="it-IT"/>
+        </w:rPr>
+      </w:pPr>
+      <w:r>
+        <w:rPr>
+          <w:bCs/>
+          <w:noProof/>
+          <w:sz w:val="24"/>
+          <w:szCs w:val="24"/>
+          <w:lang w:eastAsia="it-IT"/>
+        </w:rPr>
+        <w:t>L’homepage del sito presenta</w:t>
+      </w:r>
+      <w:r>
+        <w:rPr>
+          <w:bCs/>
+          <w:noProof/>
+          <w:sz w:val="24"/>
+          <w:szCs w:val="24"/>
+          <w:lang w:eastAsia="it-IT"/>
+        </w:rPr>
+        <w:t xml:space="preserve"> </w:t>
+      </w:r>
+      <w:r>
+        <w:rPr>
+          <w:bCs/>
+          <w:noProof/>
+          <w:sz w:val="24"/>
+          <w:szCs w:val="24"/>
+          <w:lang w:eastAsia="it-IT"/>
+        </w:rPr>
+        <w:t xml:space="preserve">la navbar </w:t>
+      </w:r>
+      <w:r>
+        <w:rPr>
+          <w:bCs/>
+          <w:noProof/>
+          <w:sz w:val="24"/>
+          <w:szCs w:val="24"/>
+          <w:lang w:eastAsia="it-IT"/>
+        </w:rPr>
+        <w:t xml:space="preserve">che </w:t>
+      </w:r>
+      <w:r>
+        <w:rPr>
+          <w:bCs/>
+          <w:noProof/>
+          <w:sz w:val="24"/>
+          <w:szCs w:val="24"/>
+          <w:lang w:eastAsia="it-IT"/>
+        </w:rPr>
+        <w:t>elenca</w:t>
+      </w:r>
+      <w:r>
+        <w:rPr>
+          <w:bCs/>
+          <w:noProof/>
+          <w:sz w:val="24"/>
+          <w:szCs w:val="24"/>
+          <w:lang w:eastAsia="it-IT"/>
+        </w:rPr>
+        <w:t xml:space="preserve"> le rotte</w:t>
+      </w:r>
+      <w:r>
+        <w:rPr>
+          <w:bCs/>
+          <w:noProof/>
+          <w:sz w:val="24"/>
+          <w:szCs w:val="24"/>
+          <w:lang w:eastAsia="it-IT"/>
+        </w:rPr>
+        <w:t xml:space="preserve"> </w:t>
+      </w:r>
+      <w:r>
+        <w:rPr>
+          <w:bCs/>
+          <w:noProof/>
+          <w:sz w:val="24"/>
+          <w:szCs w:val="24"/>
+          <w:lang w:eastAsia="it-IT"/>
+        </w:rPr>
+        <w:t>alle altre pagine del sito web</w:t>
+      </w:r>
+      <w:r>
+        <w:rPr>
+          <w:bCs/>
+          <w:noProof/>
+          <w:sz w:val="24"/>
+          <w:szCs w:val="24"/>
+          <w:lang w:eastAsia="it-IT"/>
+        </w:rPr>
+        <w:t>: catalogo, chi siamo, dove siamo e login|registrazione. Per quanto riguarda i contenuti effettivi della pagina viene mostrato uno slider con dei messaggi promozionali che scorrono automaticamente o manualmente</w:t>
+      </w:r>
+      <w:r>
+        <w:rPr>
+          <w:bCs/>
+          <w:noProof/>
+          <w:sz w:val="24"/>
+          <w:szCs w:val="24"/>
+          <w:lang w:eastAsia="it-IT"/>
+        </w:rPr>
+        <w:t xml:space="preserve"> mediante le frecce di scorrimento</w:t>
+      </w:r>
+      <w:r>
+        <w:rPr>
+          <w:bCs/>
+          <w:noProof/>
+          <w:sz w:val="24"/>
+          <w:szCs w:val="24"/>
+          <w:lang w:eastAsia="it-IT"/>
+        </w:rPr>
+        <w:t>. Nello stesso slider è presente un’ulteriore rotta che porta in modo diretto al catalogo per visionare i prodotti.</w:t>
+      </w:r>
+    </w:p>
+    <w:p>
+      <w:pPr>
+        <w:jc w:val="both"/>
+        <w:rPr>
+          <w:bCs/>
+          <w:sz w:val="24"/>
+          <w:szCs w:val="24"/>
+        </w:rPr>
+      </w:pPr>
+      <w:r>
+        <w:rPr>
+          <w:bCs/>
+          <w:noProof/>
+          <w:sz w:val="24"/>
+          <w:szCs w:val="24"/>
+          <w:lang w:eastAsia="it-IT"/>
+        </w:rPr>
+        <w:t>In seguito all’autenticazione o registrazione la homepage del sito m</w:t>
+      </w:r>
+      <w:r>
+        <w:rPr>
+          <w:bCs/>
+          <w:noProof/>
+          <w:sz w:val="24"/>
+          <w:szCs w:val="24"/>
+          <w:lang w:eastAsia="it-IT"/>
+        </w:rPr>
+        <w:t xml:space="preserve">utuerà </w:t>
+      </w:r>
+      <w:r>
+        <w:rPr>
+          <w:bCs/>
+          <w:noProof/>
+          <w:sz w:val="24"/>
+          <w:szCs w:val="24"/>
+          <w:lang w:eastAsia="it-IT"/>
+        </w:rPr>
+        <w:t>aggiungendo</w:t>
+      </w:r>
+      <w:r>
+        <w:rPr>
+          <w:bCs/>
+          <w:noProof/>
+          <w:sz w:val="24"/>
+          <w:szCs w:val="24"/>
+          <w:lang w:eastAsia="it-IT"/>
+        </w:rPr>
+        <w:t xml:space="preserve">, </w:t>
+      </w:r>
+      <w:r>
+        <w:rPr>
+          <w:bCs/>
+          <w:noProof/>
+          <w:sz w:val="24"/>
+          <w:szCs w:val="24"/>
+          <w:lang w:eastAsia="it-IT"/>
+        </w:rPr>
+        <w:t>in una sezione appena precedente allo slider</w:t>
+      </w:r>
+      <w:r>
+        <w:rPr>
+          <w:bCs/>
+          <w:noProof/>
+          <w:sz w:val="24"/>
+          <w:szCs w:val="24"/>
+          <w:lang w:eastAsia="it-IT"/>
+        </w:rPr>
+        <w:t xml:space="preserve">, </w:t>
+      </w:r>
+      <w:r>
+        <w:rPr>
+          <w:bCs/>
+          <w:noProof/>
+          <w:sz w:val="24"/>
+          <w:szCs w:val="24"/>
+          <w:lang w:eastAsia="it-IT"/>
+        </w:rPr>
+        <w:t xml:space="preserve">un messaggio di benvenuto e </w:t>
+      </w:r>
+      <w:r>
+        <w:rPr>
+          <w:bCs/>
+          <w:noProof/>
+          <w:sz w:val="24"/>
+          <w:szCs w:val="24"/>
+          <w:lang w:eastAsia="it-IT"/>
+        </w:rPr>
+        <w:t xml:space="preserve">inoltre </w:t>
+      </w:r>
+      <w:r>
+        <w:rPr>
+          <w:bCs/>
+          <w:noProof/>
+          <w:sz w:val="24"/>
+          <w:szCs w:val="24"/>
+          <w:lang w:eastAsia="it-IT"/>
+        </w:rPr>
+        <w:t>la rotta nella navbar per accedere all’area personale che mutuerà in funzione del livello di utenza.</w:t>
+      </w:r>
+    </w:p>
+    <w:p>
+      <w:pPr>
+        <w:jc w:val="center"/>
+        <w:rPr>
+          <w:b/>
+          <w:bCs/>
+          <w:noProof/>
+          <w:sz w:val="32"/>
+          <w:szCs w:val="24"/>
+          <w:lang w:eastAsia="it-IT"/>
+        </w:rPr>
+      </w:pPr>
+      <w:r>
+        <w:rPr>
+          <w:b/>
+          <w:bCs/>
+          <w:sz w:val="28"/>
           <w:szCs w:val="24"/>
         </w:rPr>
         <w:lastRenderedPageBreak/>
@@ -1340,7 +1523,7 @@
           <w:b/>
           <w:bCs/>
           <w:noProof/>
-          <w:sz w:val="24"/>
+          <w:sz w:val="28"/>
           <w:szCs w:val="24"/>
           <w:lang w:eastAsia="it-IT"/>
         </w:rPr>
@@ -1352,8 +1535,10 @@
         <w:rPr>
           <w:b/>
           <w:bCs/>
-          <w:sz w:val="24"/>
-          <w:szCs w:val="24"/>
+          <w:noProof/>
+          <w:sz w:val="24"/>
+          <w:szCs w:val="24"/>
+          <w:lang w:eastAsia="it-IT"/>
         </w:rPr>
       </w:pPr>
       <w:r>
@@ -1375,21 +1560,222 @@
     <w:p>
       <w:pPr>
         <w:rPr>
-          <w:b/>
-          <w:bCs/>
-          <w:noProof/>
-          <w:sz w:val="24"/>
-          <w:szCs w:val="24"/>
-          <w:lang w:eastAsia="it-IT"/>
-        </w:rPr>
-      </w:pPr>
-      <w:r>
-        <w:rPr>
-          <w:b/>
-          <w:bCs/>
-          <w:sz w:val="24"/>
-          <w:szCs w:val="24"/>
-        </w:rPr>
+          <w:bCs/>
+          <w:sz w:val="24"/>
+          <w:szCs w:val="24"/>
+        </w:rPr>
+      </w:pPr>
+      <w:r>
+        <w:rPr>
+          <w:bCs/>
+          <w:noProof/>
+          <w:sz w:val="24"/>
+          <w:szCs w:val="24"/>
+          <w:lang w:eastAsia="it-IT"/>
+        </w:rPr>
+        <w:t>Una volta effettuata l’autenticazione di un utente di livello</w:t>
+      </w:r>
+      <w:r>
+        <w:rPr>
+          <w:bCs/>
+          <w:noProof/>
+          <w:sz w:val="24"/>
+          <w:szCs w:val="24"/>
+          <w:lang w:eastAsia="it-IT"/>
+        </w:rPr>
+        <w:t xml:space="preserve"> </w:t>
+      </w:r>
+      <w:r>
+        <w:rPr>
+          <w:bCs/>
+          <w:noProof/>
+          <w:sz w:val="24"/>
+          <w:szCs w:val="24"/>
+          <w:lang w:eastAsia="it-IT"/>
+        </w:rPr>
+        <w:t>2, l’utente potrà accedere all’area personale</w:t>
+      </w:r>
+      <w:r>
+        <w:rPr>
+          <w:bCs/>
+          <w:noProof/>
+          <w:sz w:val="24"/>
+          <w:szCs w:val="24"/>
+          <w:lang w:eastAsia="it-IT"/>
+        </w:rPr>
+        <w:t>,</w:t>
+      </w:r>
+      <w:r>
+        <w:rPr>
+          <w:bCs/>
+          <w:noProof/>
+          <w:sz w:val="24"/>
+          <w:szCs w:val="24"/>
+          <w:lang w:eastAsia="it-IT"/>
+        </w:rPr>
+        <w:t xml:space="preserve"> nella quale potrà visionare i propri dati personali e avrà la possibilità di modificare: nome, cognome, data di nascita, occupazione e residenza.</w:t>
+      </w:r>
+    </w:p>
+    <w:p>
+      <w:pPr>
+        <w:rPr>
+          <w:b/>
+          <w:bCs/>
+          <w:sz w:val="24"/>
+          <w:szCs w:val="24"/>
+        </w:rPr>
+      </w:pPr>
+    </w:p>
+    <w:p>
+      <w:pPr>
+        <w:rPr>
+          <w:b/>
+          <w:bCs/>
+          <w:sz w:val="24"/>
+          <w:szCs w:val="24"/>
+        </w:rPr>
+      </w:pPr>
+    </w:p>
+    <w:p>
+      <w:pPr>
+        <w:rPr>
+          <w:b/>
+          <w:bCs/>
+          <w:sz w:val="24"/>
+          <w:szCs w:val="24"/>
+        </w:rPr>
+      </w:pPr>
+    </w:p>
+    <w:p>
+      <w:pPr>
+        <w:rPr>
+          <w:b/>
+          <w:bCs/>
+          <w:sz w:val="24"/>
+          <w:szCs w:val="24"/>
+        </w:rPr>
+      </w:pPr>
+    </w:p>
+    <w:p>
+      <w:pPr>
+        <w:rPr>
+          <w:b/>
+          <w:bCs/>
+          <w:sz w:val="24"/>
+          <w:szCs w:val="24"/>
+        </w:rPr>
+      </w:pPr>
+    </w:p>
+    <w:p>
+      <w:pPr>
+        <w:rPr>
+          <w:b/>
+          <w:bCs/>
+          <w:sz w:val="24"/>
+          <w:szCs w:val="24"/>
+        </w:rPr>
+      </w:pPr>
+    </w:p>
+    <w:p>
+      <w:pPr>
+        <w:rPr>
+          <w:b/>
+          <w:bCs/>
+          <w:sz w:val="24"/>
+          <w:szCs w:val="24"/>
+        </w:rPr>
+      </w:pPr>
+    </w:p>
+    <w:p>
+      <w:pPr>
+        <w:rPr>
+          <w:b/>
+          <w:bCs/>
+          <w:sz w:val="24"/>
+          <w:szCs w:val="24"/>
+        </w:rPr>
+      </w:pPr>
+    </w:p>
+    <w:p>
+      <w:pPr>
+        <w:rPr>
+          <w:b/>
+          <w:bCs/>
+          <w:sz w:val="24"/>
+          <w:szCs w:val="24"/>
+        </w:rPr>
+      </w:pPr>
+    </w:p>
+    <w:p>
+      <w:pPr>
+        <w:rPr>
+          <w:b/>
+          <w:bCs/>
+          <w:sz w:val="24"/>
+          <w:szCs w:val="24"/>
+        </w:rPr>
+      </w:pPr>
+    </w:p>
+    <w:p>
+      <w:pPr>
+        <w:rPr>
+          <w:b/>
+          <w:bCs/>
+          <w:sz w:val="24"/>
+          <w:szCs w:val="24"/>
+        </w:rPr>
+      </w:pPr>
+    </w:p>
+    <w:p>
+      <w:pPr>
+        <w:rPr>
+          <w:b/>
+          <w:bCs/>
+          <w:sz w:val="24"/>
+          <w:szCs w:val="24"/>
+        </w:rPr>
+      </w:pPr>
+    </w:p>
+    <w:p>
+      <w:pPr>
+        <w:rPr>
+          <w:b/>
+          <w:bCs/>
+          <w:sz w:val="24"/>
+          <w:szCs w:val="24"/>
+        </w:rPr>
+      </w:pPr>
+    </w:p>
+    <w:p>
+      <w:pPr>
+        <w:rPr>
+          <w:b/>
+          <w:bCs/>
+          <w:sz w:val="24"/>
+          <w:szCs w:val="24"/>
+        </w:rPr>
+      </w:pPr>
+    </w:p>
+    <w:p>
+      <w:pPr>
+        <w:jc w:val="center"/>
+        <w:rPr>
+          <w:b/>
+          <w:bCs/>
+          <w:noProof/>
+          <w:sz w:val="28"/>
+          <w:szCs w:val="24"/>
+          <w:lang w:eastAsia="it-IT"/>
+        </w:rPr>
+      </w:pPr>
+      <w:r>
+        <w:rPr>
+          <w:b/>
+          <w:bCs/>
+          <w:sz w:val="28"/>
+          <w:szCs w:val="24"/>
+        </w:rPr>
+        <w:lastRenderedPageBreak/>
         <w:t>Area Staff</w:t>
       </w:r>
       <w:r>
@@ -1397,12 +1783,24 @@
           <w:b/>
           <w:bCs/>
           <w:noProof/>
-          <w:sz w:val="24"/>
+          <w:sz w:val="28"/>
           <w:szCs w:val="24"/>
           <w:lang w:eastAsia="it-IT"/>
         </w:rPr>
         <w:t xml:space="preserve"> (utente di livello 3)</w:t>
       </w:r>
+    </w:p>
+    <w:p>
+      <w:pPr>
+        <w:rPr>
+          <w:b/>
+          <w:bCs/>
+          <w:noProof/>
+          <w:sz w:val="24"/>
+          <w:szCs w:val="24"/>
+          <w:lang w:eastAsia="it-IT"/>
+        </w:rPr>
+      </w:pPr>
     </w:p>
     <w:p>
       <w:pPr>
@@ -1444,25 +1842,284 @@
       </w:pPr>
       <w:r>
         <w:rPr>
-          <w:b/>
-          <w:bCs/>
-          <w:sz w:val="24"/>
-          <w:szCs w:val="24"/>
-        </w:rPr>
-        <w:lastRenderedPageBreak/>
-        <w:t xml:space="preserve">Area Admin </w:t>
-      </w:r>
-      <w:r>
-        <w:rPr>
-          <w:b/>
-          <w:bCs/>
-          <w:noProof/>
-          <w:sz w:val="24"/>
+          <w:bCs/>
+          <w:noProof/>
+          <w:sz w:val="24"/>
+          <w:szCs w:val="24"/>
+          <w:lang w:eastAsia="it-IT"/>
+        </w:rPr>
+        <w:t xml:space="preserve">Una volta effettuata l’autenticazione di un utente di livello </w:t>
+      </w:r>
+      <w:r>
+        <w:rPr>
+          <w:bCs/>
+          <w:noProof/>
+          <w:sz w:val="24"/>
+          <w:szCs w:val="24"/>
+          <w:lang w:eastAsia="it-IT"/>
+        </w:rPr>
+        <w:t>3</w:t>
+      </w:r>
+      <w:r>
+        <w:rPr>
+          <w:bCs/>
+          <w:noProof/>
+          <w:sz w:val="24"/>
+          <w:szCs w:val="24"/>
+          <w:lang w:eastAsia="it-IT"/>
+        </w:rPr>
+        <w:t>, l’utente potrà accedere all’</w:t>
+      </w:r>
+      <w:r>
+        <w:rPr>
+          <w:bCs/>
+          <w:noProof/>
+          <w:sz w:val="24"/>
+          <w:szCs w:val="24"/>
+          <w:lang w:eastAsia="it-IT"/>
+        </w:rPr>
+        <w:t>ar</w:t>
+      </w:r>
+      <w:r>
+        <w:rPr>
+          <w:bCs/>
+          <w:noProof/>
+          <w:sz w:val="24"/>
+          <w:szCs w:val="24"/>
+          <w:lang w:eastAsia="it-IT"/>
+        </w:rPr>
+        <w:t xml:space="preserve">ea riservata agli utenti staff, </w:t>
+      </w:r>
+      <w:r>
+        <w:rPr>
+          <w:bCs/>
+          <w:noProof/>
+          <w:sz w:val="24"/>
+          <w:szCs w:val="24"/>
+          <w:lang w:eastAsia="it-IT"/>
+        </w:rPr>
+        <w:t xml:space="preserve">nella quale </w:t>
+      </w:r>
+      <w:r>
+        <w:rPr>
+          <w:bCs/>
+          <w:noProof/>
+          <w:sz w:val="24"/>
+          <w:szCs w:val="24"/>
+          <w:lang w:eastAsia="it-IT"/>
+        </w:rPr>
+        <w:t xml:space="preserve">si ha </w:t>
+      </w:r>
+      <w:r>
+        <w:rPr>
+          <w:bCs/>
+          <w:noProof/>
+          <w:sz w:val="24"/>
+          <w:szCs w:val="24"/>
+          <w:lang w:eastAsia="it-IT"/>
+        </w:rPr>
+        <w:t xml:space="preserve">la possibilità di: aggiungere un prodotto, una categoria o una sotto-categoria al catalogo compilando le form presenti nella pagina. </w:t>
+      </w:r>
+    </w:p>
+    <w:p>
+      <w:pPr>
+        <w:rPr>
+          <w:b/>
+          <w:bCs/>
+          <w:noProof/>
+          <w:sz w:val="24"/>
+          <w:szCs w:val="24"/>
+          <w:lang w:eastAsia="it-IT"/>
+        </w:rPr>
+      </w:pPr>
+    </w:p>
+    <w:p>
+      <w:pPr>
+        <w:rPr>
+          <w:b/>
+          <w:bCs/>
+          <w:sz w:val="24"/>
+          <w:szCs w:val="24"/>
+        </w:rPr>
+      </w:pPr>
+    </w:p>
+    <w:p>
+      <w:pPr>
+        <w:rPr>
+          <w:b/>
+          <w:bCs/>
+          <w:sz w:val="24"/>
+          <w:szCs w:val="24"/>
+        </w:rPr>
+      </w:pPr>
+    </w:p>
+    <w:p>
+      <w:pPr>
+        <w:rPr>
+          <w:b/>
+          <w:bCs/>
+          <w:sz w:val="24"/>
+          <w:szCs w:val="24"/>
+        </w:rPr>
+      </w:pPr>
+    </w:p>
+    <w:p>
+      <w:pPr>
+        <w:rPr>
+          <w:b/>
+          <w:bCs/>
+          <w:sz w:val="24"/>
+          <w:szCs w:val="24"/>
+        </w:rPr>
+      </w:pPr>
+    </w:p>
+    <w:p>
+      <w:pPr>
+        <w:rPr>
+          <w:b/>
+          <w:bCs/>
+          <w:sz w:val="24"/>
+          <w:szCs w:val="24"/>
+        </w:rPr>
+      </w:pPr>
+    </w:p>
+    <w:p>
+      <w:pPr>
+        <w:rPr>
+          <w:b/>
+          <w:bCs/>
+          <w:sz w:val="24"/>
+          <w:szCs w:val="24"/>
+        </w:rPr>
+      </w:pPr>
+    </w:p>
+    <w:p>
+      <w:pPr>
+        <w:rPr>
+          <w:b/>
+          <w:bCs/>
+          <w:sz w:val="24"/>
+          <w:szCs w:val="24"/>
+        </w:rPr>
+      </w:pPr>
+    </w:p>
+    <w:p>
+      <w:pPr>
+        <w:rPr>
+          <w:b/>
+          <w:bCs/>
+          <w:sz w:val="24"/>
+          <w:szCs w:val="24"/>
+        </w:rPr>
+      </w:pPr>
+    </w:p>
+    <w:p>
+      <w:pPr>
+        <w:rPr>
+          <w:b/>
+          <w:bCs/>
+          <w:sz w:val="24"/>
+          <w:szCs w:val="24"/>
+        </w:rPr>
+      </w:pPr>
+    </w:p>
+    <w:p>
+      <w:pPr>
+        <w:rPr>
+          <w:b/>
+          <w:bCs/>
+          <w:sz w:val="24"/>
+          <w:szCs w:val="24"/>
+        </w:rPr>
+      </w:pPr>
+    </w:p>
+    <w:p>
+      <w:pPr>
+        <w:rPr>
+          <w:b/>
+          <w:bCs/>
+          <w:sz w:val="24"/>
+          <w:szCs w:val="24"/>
+        </w:rPr>
+      </w:pPr>
+    </w:p>
+    <w:p>
+      <w:pPr>
+        <w:jc w:val="center"/>
+        <w:rPr>
+          <w:b/>
+          <w:bCs/>
+          <w:noProof/>
+          <w:sz w:val="28"/>
+          <w:szCs w:val="24"/>
+          <w:lang w:eastAsia="it-IT"/>
+        </w:rPr>
+      </w:pPr>
+      <w:r>
+        <w:rPr>
+          <w:b/>
+          <w:bCs/>
+          <w:sz w:val="28"/>
+          <w:szCs w:val="24"/>
+        </w:rPr>
+        <w:t xml:space="preserve">Area </w:t>
+      </w:r>
+      <w:proofErr w:type="spellStart"/>
+      <w:r>
+        <w:rPr>
+          <w:b/>
+          <w:bCs/>
+          <w:sz w:val="28"/>
+          <w:szCs w:val="24"/>
+        </w:rPr>
+        <w:t>Admin</w:t>
+      </w:r>
+      <w:proofErr w:type="spellEnd"/>
+      <w:r>
+        <w:rPr>
+          <w:b/>
+          <w:bCs/>
+          <w:sz w:val="28"/>
+          <w:szCs w:val="24"/>
+        </w:rPr>
+        <w:t xml:space="preserve"> </w:t>
+      </w:r>
+      <w:r>
+        <w:rPr>
+          <w:b/>
+          <w:bCs/>
+          <w:noProof/>
+          <w:sz w:val="28"/>
           <w:szCs w:val="24"/>
           <w:lang w:eastAsia="it-IT"/>
         </w:rPr>
         <w:t>(utente di livello 4)</w:t>
       </w:r>
+    </w:p>
+    <w:p>
+      <w:pPr>
+        <w:jc w:val="center"/>
+        <w:rPr>
+          <w:b/>
+          <w:bCs/>
+          <w:noProof/>
+          <w:sz w:val="28"/>
+          <w:szCs w:val="24"/>
+          <w:lang w:eastAsia="it-IT"/>
+        </w:rPr>
+      </w:pPr>
+    </w:p>
+    <w:p>
+      <w:pPr>
+        <w:rPr>
+          <w:b/>
+          <w:bCs/>
+          <w:noProof/>
+          <w:sz w:val="24"/>
+          <w:szCs w:val="24"/>
+          <w:lang w:eastAsia="it-IT"/>
+        </w:rPr>
+      </w:pPr>
       <w:r>
         <w:rPr>
           <w:b/>
@@ -1501,13 +2158,218 @@
       </w:pPr>
       <w:r>
         <w:rPr>
-          <w:b/>
-          <w:bCs/>
-          <w:sz w:val="24"/>
-          <w:szCs w:val="24"/>
-        </w:rPr>
+          <w:bCs/>
+          <w:noProof/>
+          <w:sz w:val="24"/>
+          <w:szCs w:val="24"/>
+          <w:lang w:eastAsia="it-IT"/>
+        </w:rPr>
+        <w:t xml:space="preserve">Una volta effettuata l’autenticazione di un utente di livello </w:t>
+      </w:r>
+      <w:r>
+        <w:rPr>
+          <w:bCs/>
+          <w:noProof/>
+          <w:sz w:val="24"/>
+          <w:szCs w:val="24"/>
+          <w:lang w:eastAsia="it-IT"/>
+        </w:rPr>
+        <w:t>4</w:t>
+      </w:r>
+      <w:r>
+        <w:rPr>
+          <w:bCs/>
+          <w:noProof/>
+          <w:sz w:val="24"/>
+          <w:szCs w:val="24"/>
+          <w:lang w:eastAsia="it-IT"/>
+        </w:rPr>
+        <w:t>, l’utente potrà accedere all’ar</w:t>
+      </w:r>
+      <w:r>
+        <w:rPr>
+          <w:bCs/>
+          <w:noProof/>
+          <w:sz w:val="24"/>
+          <w:szCs w:val="24"/>
+          <w:lang w:eastAsia="it-IT"/>
+        </w:rPr>
+        <w:t>ea riservata all’utente admin</w:t>
+      </w:r>
+      <w:r>
+        <w:rPr>
+          <w:bCs/>
+          <w:noProof/>
+          <w:sz w:val="24"/>
+          <w:szCs w:val="24"/>
+          <w:lang w:eastAsia="it-IT"/>
+        </w:rPr>
+        <w:t>,</w:t>
+      </w:r>
+      <w:r>
+        <w:rPr>
+          <w:bCs/>
+          <w:noProof/>
+          <w:sz w:val="24"/>
+          <w:szCs w:val="24"/>
+          <w:lang w:eastAsia="it-IT"/>
+        </w:rPr>
+        <w:t xml:space="preserve"> nella quale si ha la possibilità di: aggiungere un membro allo staff, di visionare l’elenco degli utenti di livello 3 e di livello 2 e la possibilità di rimozione e modifica per gli utenti staff e la rimozione per gli utenti registrati.</w:t>
+      </w:r>
+    </w:p>
+    <w:p>
+      <w:pPr>
+        <w:rPr>
+          <w:b/>
+          <w:bCs/>
+          <w:noProof/>
+          <w:sz w:val="24"/>
+          <w:szCs w:val="24"/>
+          <w:lang w:eastAsia="it-IT"/>
+        </w:rPr>
+      </w:pPr>
+    </w:p>
+    <w:p>
+      <w:pPr>
+        <w:rPr>
+          <w:b/>
+          <w:bCs/>
+          <w:noProof/>
+          <w:sz w:val="24"/>
+          <w:szCs w:val="24"/>
+          <w:lang w:eastAsia="it-IT"/>
+        </w:rPr>
+      </w:pPr>
+    </w:p>
+    <w:p>
+      <w:pPr>
+        <w:rPr>
+          <w:b/>
+          <w:bCs/>
+          <w:noProof/>
+          <w:sz w:val="24"/>
+          <w:szCs w:val="24"/>
+          <w:lang w:eastAsia="it-IT"/>
+        </w:rPr>
+      </w:pPr>
+    </w:p>
+    <w:p>
+      <w:pPr>
+        <w:rPr>
+          <w:b/>
+          <w:bCs/>
+          <w:noProof/>
+          <w:sz w:val="24"/>
+          <w:szCs w:val="24"/>
+          <w:lang w:eastAsia="it-IT"/>
+        </w:rPr>
+      </w:pPr>
+    </w:p>
+    <w:p>
+      <w:pPr>
+        <w:rPr>
+          <w:b/>
+          <w:bCs/>
+          <w:noProof/>
+          <w:sz w:val="24"/>
+          <w:szCs w:val="24"/>
+          <w:lang w:eastAsia="it-IT"/>
+        </w:rPr>
+      </w:pPr>
+    </w:p>
+    <w:p>
+      <w:pPr>
+        <w:rPr>
+          <w:b/>
+          <w:bCs/>
+          <w:noProof/>
+          <w:sz w:val="24"/>
+          <w:szCs w:val="24"/>
+          <w:lang w:eastAsia="it-IT"/>
+        </w:rPr>
+      </w:pPr>
+    </w:p>
+    <w:p>
+      <w:pPr>
+        <w:rPr>
+          <w:b/>
+          <w:bCs/>
+          <w:noProof/>
+          <w:sz w:val="24"/>
+          <w:szCs w:val="24"/>
+          <w:lang w:eastAsia="it-IT"/>
+        </w:rPr>
+      </w:pPr>
+    </w:p>
+    <w:p>
+      <w:pPr>
+        <w:rPr>
+          <w:b/>
+          <w:bCs/>
+          <w:noProof/>
+          <w:sz w:val="24"/>
+          <w:szCs w:val="24"/>
+          <w:lang w:eastAsia="it-IT"/>
+        </w:rPr>
+      </w:pPr>
+    </w:p>
+    <w:p>
+      <w:pPr>
+        <w:rPr>
+          <w:b/>
+          <w:bCs/>
+          <w:noProof/>
+          <w:sz w:val="24"/>
+          <w:szCs w:val="24"/>
+          <w:lang w:eastAsia="it-IT"/>
+        </w:rPr>
+      </w:pPr>
+    </w:p>
+    <w:p>
+      <w:pPr>
+        <w:rPr>
+          <w:b/>
+          <w:bCs/>
+          <w:noProof/>
+          <w:sz w:val="24"/>
+          <w:szCs w:val="24"/>
+          <w:lang w:eastAsia="it-IT"/>
+        </w:rPr>
+      </w:pPr>
+    </w:p>
+    <w:p>
+      <w:pPr>
+        <w:jc w:val="center"/>
+        <w:rPr>
+          <w:b/>
+          <w:bCs/>
+          <w:sz w:val="28"/>
+          <w:szCs w:val="24"/>
+        </w:rPr>
+      </w:pPr>
+      <w:r>
+        <w:rPr>
+          <w:b/>
+          <w:bCs/>
+          <w:sz w:val="28"/>
+          <w:szCs w:val="24"/>
+        </w:rPr>
+        <w:lastRenderedPageBreak/>
         <w:t>Catalogo</w:t>
       </w:r>
+    </w:p>
+    <w:p>
+      <w:pPr>
+        <w:jc w:val="center"/>
+        <w:rPr>
+          <w:b/>
+          <w:bCs/>
+          <w:noProof/>
+          <w:sz w:val="28"/>
+          <w:szCs w:val="24"/>
+          <w:lang w:eastAsia="it-IT"/>
+        </w:rPr>
+      </w:pPr>
     </w:p>
     <w:p>
       <w:pPr>
@@ -1537,39 +2399,228 @@
       <w:pPr>
         <w:jc w:val="both"/>
         <w:rPr>
-          <w:b/>
-          <w:bCs/>
-          <w:sz w:val="24"/>
-          <w:szCs w:val="24"/>
-        </w:rPr>
-      </w:pPr>
-    </w:p>
-    <w:p>
-      <w:pPr>
-        <w:jc w:val="both"/>
-        <w:rPr>
-          <w:b/>
-          <w:bCs/>
-          <w:sz w:val="24"/>
-          <w:szCs w:val="24"/>
-        </w:rPr>
-      </w:pPr>
-    </w:p>
-    <w:p>
-      <w:pPr>
-        <w:jc w:val="both"/>
-        <w:rPr>
-          <w:b/>
-          <w:bCs/>
-          <w:sz w:val="24"/>
-          <w:szCs w:val="24"/>
-        </w:rPr>
-      </w:pPr>
-      <w:r>
-        <w:rPr>
-          <w:b/>
-          <w:bCs/>
-          <w:sz w:val="24"/>
+          <w:bCs/>
+          <w:sz w:val="24"/>
+          <w:szCs w:val="24"/>
+        </w:rPr>
+      </w:pPr>
+      <w:r>
+        <w:rPr>
+          <w:bCs/>
+          <w:sz w:val="24"/>
+          <w:szCs w:val="24"/>
+        </w:rPr>
+        <w:t>Il catalogo presenta inizialmente l’elenco delle categorie e di tutti i prodotti nel catalogo. Una volta specificata la categoria e sotto-categoria verranno fi</w:t>
+      </w:r>
+      <w:r>
+        <w:rPr>
+          <w:bCs/>
+          <w:sz w:val="24"/>
+          <w:szCs w:val="24"/>
+        </w:rPr>
+        <w:t>ltrati i contenuti del catalogo e mostrati di conseguenza. C’è inoltre la possibilità di cercare un prodotto specifico digitando nell’apposita zona di ricerca il nome o una caratteristica peculiare del prodotto.</w:t>
+      </w:r>
+    </w:p>
+    <w:p>
+      <w:pPr>
+        <w:jc w:val="both"/>
+        <w:rPr>
+          <w:bCs/>
+          <w:sz w:val="24"/>
+          <w:szCs w:val="24"/>
+        </w:rPr>
+      </w:pPr>
+      <w:r>
+        <w:rPr>
+          <w:bCs/>
+          <w:sz w:val="24"/>
+          <w:szCs w:val="24"/>
+        </w:rPr>
+        <w:t>L’utente guest non visualizza eventuali sconti</w:t>
+      </w:r>
+      <w:r>
+        <w:rPr>
+          <w:bCs/>
+          <w:sz w:val="24"/>
+          <w:szCs w:val="24"/>
+        </w:rPr>
+        <w:t xml:space="preserve"> dei prodotti del catalogo. Solo u</w:t>
+      </w:r>
+      <w:r>
+        <w:rPr>
+          <w:bCs/>
+          <w:sz w:val="24"/>
+          <w:szCs w:val="24"/>
+        </w:rPr>
+        <w:t>na volta autenticato potrà visionare il prezzo scontato e la percentuale di sconto, se presenti, di ogni prodotto.</w:t>
+      </w:r>
+    </w:p>
+    <w:p>
+      <w:pPr>
+        <w:jc w:val="both"/>
+        <w:rPr>
+          <w:bCs/>
+          <w:sz w:val="24"/>
+          <w:szCs w:val="24"/>
+        </w:rPr>
+      </w:pPr>
+      <w:r>
+        <w:rPr>
+          <w:bCs/>
+          <w:sz w:val="24"/>
+          <w:szCs w:val="24"/>
+        </w:rPr>
+        <w:t xml:space="preserve">Il catalogo per l’utente staff presenta una differenza rispetto agli altri utenti, offre la possibilità di modificare o eliminare un prodotto tramite due </w:t>
+      </w:r>
+      <w:proofErr w:type="spellStart"/>
+      <w:r>
+        <w:rPr>
+          <w:bCs/>
+          <w:sz w:val="24"/>
+          <w:szCs w:val="24"/>
+        </w:rPr>
+        <w:t>button</w:t>
+      </w:r>
+      <w:r>
+        <w:rPr>
+          <w:bCs/>
+          <w:sz w:val="24"/>
+          <w:szCs w:val="24"/>
+        </w:rPr>
+        <w:t>s</w:t>
+      </w:r>
+      <w:proofErr w:type="spellEnd"/>
+      <w:r>
+        <w:rPr>
+          <w:bCs/>
+          <w:sz w:val="24"/>
+          <w:szCs w:val="24"/>
+        </w:rPr>
+        <w:t xml:space="preserve"> presenti in coda a ogni singolo</w:t>
+      </w:r>
+      <w:r>
+        <w:rPr>
+          <w:bCs/>
+          <w:sz w:val="24"/>
+          <w:szCs w:val="24"/>
+        </w:rPr>
+        <w:t xml:space="preserve"> prodotto.</w:t>
+      </w:r>
+    </w:p>
+    <w:p>
+      <w:pPr>
+        <w:jc w:val="both"/>
+        <w:rPr>
+          <w:b/>
+          <w:bCs/>
+          <w:sz w:val="24"/>
+          <w:szCs w:val="24"/>
+        </w:rPr>
+      </w:pPr>
+    </w:p>
+    <w:p>
+      <w:pPr>
+        <w:jc w:val="both"/>
+        <w:rPr>
+          <w:b/>
+          <w:bCs/>
+          <w:sz w:val="24"/>
+          <w:szCs w:val="24"/>
+        </w:rPr>
+      </w:pPr>
+    </w:p>
+    <w:p>
+      <w:pPr>
+        <w:jc w:val="both"/>
+        <w:rPr>
+          <w:b/>
+          <w:bCs/>
+          <w:sz w:val="24"/>
+          <w:szCs w:val="24"/>
+        </w:rPr>
+      </w:pPr>
+    </w:p>
+    <w:p>
+      <w:pPr>
+        <w:jc w:val="both"/>
+        <w:rPr>
+          <w:b/>
+          <w:bCs/>
+          <w:sz w:val="24"/>
+          <w:szCs w:val="24"/>
+        </w:rPr>
+      </w:pPr>
+    </w:p>
+    <w:p>
+      <w:pPr>
+        <w:jc w:val="both"/>
+        <w:rPr>
+          <w:b/>
+          <w:bCs/>
+          <w:sz w:val="24"/>
+          <w:szCs w:val="24"/>
+        </w:rPr>
+      </w:pPr>
+    </w:p>
+    <w:p>
+      <w:pPr>
+        <w:jc w:val="both"/>
+        <w:rPr>
+          <w:b/>
+          <w:bCs/>
+          <w:sz w:val="24"/>
+          <w:szCs w:val="24"/>
+        </w:rPr>
+      </w:pPr>
+    </w:p>
+    <w:p>
+      <w:pPr>
+        <w:jc w:val="both"/>
+        <w:rPr>
+          <w:b/>
+          <w:bCs/>
+          <w:sz w:val="24"/>
+          <w:szCs w:val="24"/>
+        </w:rPr>
+      </w:pPr>
+    </w:p>
+    <w:p>
+      <w:pPr>
+        <w:jc w:val="both"/>
+        <w:rPr>
+          <w:b/>
+          <w:bCs/>
+          <w:sz w:val="24"/>
+          <w:szCs w:val="24"/>
+        </w:rPr>
+      </w:pPr>
+    </w:p>
+    <w:p>
+      <w:pPr>
+        <w:jc w:val="both"/>
+        <w:rPr>
+          <w:b/>
+          <w:bCs/>
+          <w:sz w:val="24"/>
+          <w:szCs w:val="24"/>
+        </w:rPr>
+      </w:pPr>
+    </w:p>
+    <w:p>
+      <w:pPr>
+        <w:jc w:val="center"/>
+        <w:rPr>
+          <w:b/>
+          <w:bCs/>
+          <w:sz w:val="28"/>
+          <w:szCs w:val="24"/>
+        </w:rPr>
+      </w:pPr>
+      <w:r>
+        <w:rPr>
+          <w:b/>
+          <w:bCs/>
+          <w:sz w:val="28"/>
           <w:szCs w:val="24"/>
         </w:rPr>
         <w:lastRenderedPageBreak/>
@@ -1594,7 +2645,7 @@
           <w:szCs w:val="24"/>
         </w:rPr>
         <w:pict w14:anchorId="19B7CA61">
-          <v:shape id="_x0000_i1030" type="#_x0000_t75" style="width:468pt;height:273.75pt">
+          <v:shape id="_x0000_i1030" type="#_x0000_t75" style="width:468pt;height:231.75pt">
             <v:imagedata r:id="rId11" o:title="dovesiamo"/>
           </v:shape>
         </w:pict>
@@ -1604,39 +2655,63 @@
       <w:pPr>
         <w:jc w:val="both"/>
         <w:rPr>
-          <w:b/>
-          <w:bCs/>
-          <w:sz w:val="24"/>
-          <w:szCs w:val="24"/>
-        </w:rPr>
-      </w:pPr>
-    </w:p>
-    <w:p>
-      <w:pPr>
-        <w:jc w:val="both"/>
-        <w:rPr>
-          <w:b/>
-          <w:bCs/>
-          <w:sz w:val="24"/>
-          <w:szCs w:val="24"/>
-        </w:rPr>
-      </w:pPr>
-    </w:p>
-    <w:p>
-      <w:pPr>
-        <w:jc w:val="both"/>
-        <w:rPr>
-          <w:b/>
-          <w:bCs/>
-          <w:sz w:val="24"/>
-          <w:szCs w:val="24"/>
-        </w:rPr>
-      </w:pPr>
-      <w:r>
-        <w:rPr>
-          <w:b/>
-          <w:bCs/>
-          <w:sz w:val="24"/>
+          <w:bCs/>
+          <w:sz w:val="24"/>
+          <w:szCs w:val="24"/>
+        </w:rPr>
+      </w:pPr>
+      <w:r>
+        <w:rPr>
+          <w:bCs/>
+          <w:sz w:val="24"/>
+          <w:szCs w:val="24"/>
+        </w:rPr>
+        <w:t xml:space="preserve">La </w:t>
+      </w:r>
+      <w:proofErr w:type="gramStart"/>
+      <w:r>
+        <w:rPr>
+          <w:bCs/>
+          <w:sz w:val="24"/>
+          <w:szCs w:val="24"/>
+        </w:rPr>
+        <w:t>pagina ”dove</w:t>
+      </w:r>
+      <w:proofErr w:type="gramEnd"/>
+      <w:r>
+        <w:rPr>
+          <w:bCs/>
+          <w:sz w:val="24"/>
+          <w:szCs w:val="24"/>
+        </w:rPr>
+        <w:t xml:space="preserve"> siamo” presenta una mappa nella quale è possibile interagire per poter comprendere la posizione geografica effettiva.</w:t>
+      </w:r>
+    </w:p>
+    <w:p>
+      <w:pPr>
+        <w:jc w:val="both"/>
+        <w:rPr>
+          <w:bCs/>
+          <w:sz w:val="24"/>
+          <w:szCs w:val="24"/>
+        </w:rPr>
+      </w:pPr>
+    </w:p>
+    <w:p>
+      <w:pPr>
+        <w:jc w:val="center"/>
+        <w:rPr>
+          <w:b/>
+          <w:bCs/>
+          <w:sz w:val="28"/>
+          <w:szCs w:val="24"/>
+        </w:rPr>
+      </w:pPr>
+      <w:r>
+        <w:rPr>
+          <w:b/>
+          <w:bCs/>
+          <w:sz w:val="28"/>
           <w:szCs w:val="24"/>
         </w:rPr>
         <w:t>Chi Siamo</w:t>
@@ -1660,7 +2735,7 @@
           <w:szCs w:val="24"/>
         </w:rPr>
         <w:pict w14:anchorId="5A648944">
-          <v:shape id="_x0000_i1031" type="#_x0000_t75" style="width:468pt;height:324pt">
+          <v:shape id="_x0000_i1031" type="#_x0000_t75" style="width:468pt;height:306.75pt">
             <v:imagedata r:id="rId12" o:title="chisiamo"/>
           </v:shape>
         </w:pict>
@@ -1670,32 +2745,61 @@
       <w:pPr>
         <w:jc w:val="both"/>
         <w:rPr>
-          <w:b/>
-          <w:bCs/>
-          <w:sz w:val="24"/>
-          <w:szCs w:val="24"/>
-        </w:rPr>
-      </w:pPr>
-    </w:p>
-    <w:p>
-      <w:pPr>
-        <w:jc w:val="both"/>
-        <w:rPr>
-          <w:b/>
-          <w:bCs/>
-          <w:sz w:val="24"/>
-          <w:szCs w:val="24"/>
-        </w:rPr>
-      </w:pPr>
-      <w:r>
-        <w:rPr>
-          <w:b/>
-          <w:bCs/>
-          <w:sz w:val="24"/>
+          <w:bCs/>
+          <w:sz w:val="24"/>
+          <w:szCs w:val="24"/>
+        </w:rPr>
+      </w:pPr>
+      <w:r>
+        <w:rPr>
+          <w:bCs/>
+          <w:sz w:val="24"/>
+          <w:szCs w:val="24"/>
+        </w:rPr>
+        <w:t>La pagine “chi siamo” descrive brevemente l’obiettivo del sito web in questione e presenta i contatti e collegamenti ai social networks associati al sito.</w:t>
+      </w:r>
+    </w:p>
+    <w:p>
+      <w:pPr>
+        <w:jc w:val="both"/>
+        <w:rPr>
+          <w:b/>
+          <w:bCs/>
+          <w:sz w:val="24"/>
+          <w:szCs w:val="24"/>
+        </w:rPr>
+      </w:pPr>
+    </w:p>
+    <w:p>
+      <w:pPr>
+        <w:jc w:val="center"/>
+        <w:rPr>
+          <w:b/>
+          <w:bCs/>
+          <w:sz w:val="28"/>
+          <w:szCs w:val="24"/>
+        </w:rPr>
+      </w:pPr>
+      <w:r>
+        <w:rPr>
+          <w:b/>
+          <w:bCs/>
+          <w:sz w:val="28"/>
           <w:szCs w:val="24"/>
         </w:rPr>
         <w:t>Login &amp; Registrati</w:t>
       </w:r>
+    </w:p>
+    <w:p>
+      <w:pPr>
+        <w:jc w:val="center"/>
+        <w:rPr>
+          <w:b/>
+          <w:bCs/>
+          <w:sz w:val="28"/>
+          <w:szCs w:val="24"/>
+        </w:rPr>
+      </w:pPr>
     </w:p>
     <w:p>
       <w:pPr>
@@ -1725,6 +2829,86 @@
       <w:pPr>
         <w:jc w:val="both"/>
         <w:rPr>
+          <w:bCs/>
+          <w:sz w:val="24"/>
+          <w:szCs w:val="24"/>
+        </w:rPr>
+      </w:pPr>
+      <w:r>
+        <w:rPr>
+          <w:bCs/>
+          <w:sz w:val="24"/>
+          <w:szCs w:val="24"/>
+        </w:rPr>
+        <w:t>La pagina “</w:t>
+      </w:r>
+      <w:proofErr w:type="spellStart"/>
+      <w:r>
+        <w:rPr>
+          <w:bCs/>
+          <w:sz w:val="24"/>
+          <w:szCs w:val="24"/>
+        </w:rPr>
+        <w:t>login|registrati</w:t>
+      </w:r>
+      <w:proofErr w:type="spellEnd"/>
+      <w:r>
+        <w:rPr>
+          <w:bCs/>
+          <w:sz w:val="24"/>
+          <w:szCs w:val="24"/>
+        </w:rPr>
+        <w:t xml:space="preserve">” presenta due </w:t>
+      </w:r>
+      <w:proofErr w:type="spellStart"/>
+      <w:r>
+        <w:rPr>
+          <w:bCs/>
+          <w:sz w:val="24"/>
+          <w:szCs w:val="24"/>
+        </w:rPr>
+        <w:t>form</w:t>
+      </w:r>
+      <w:proofErr w:type="spellEnd"/>
+      <w:r>
+        <w:rPr>
+          <w:bCs/>
+          <w:sz w:val="24"/>
+          <w:szCs w:val="24"/>
+        </w:rPr>
+        <w:t xml:space="preserve">, rispettivamente per l’accesso o la registrazione di un </w:t>
+      </w:r>
+      <w:proofErr w:type="spellStart"/>
+      <w:r>
+        <w:rPr>
+          <w:bCs/>
+          <w:sz w:val="24"/>
+          <w:szCs w:val="24"/>
+        </w:rPr>
+        <w:t>un</w:t>
+      </w:r>
+      <w:proofErr w:type="spellEnd"/>
+      <w:r>
+        <w:rPr>
+          <w:bCs/>
+          <w:sz w:val="24"/>
+          <w:szCs w:val="24"/>
+        </w:rPr>
+        <w:t xml:space="preserve"> utente. L’accesso si effettua mediante nome-utente e password, la registrazione è più articolata e richiede</w:t>
+      </w:r>
+      <w:r>
+        <w:rPr>
+          <w:bCs/>
+          <w:sz w:val="24"/>
+          <w:szCs w:val="24"/>
+        </w:rPr>
+        <w:t>: nome, cognome, data di nascita, residenza, occupazione (selezionabile tra un set predefinito), nome-utente e password. Una volta autenticati si viene ridiretti alla homepage.</w:t>
+      </w:r>
+    </w:p>
+    <w:p>
+      <w:pPr>
+        <w:jc w:val="both"/>
+        <w:rPr>
           <w:sz w:val="24"/>
           <w:szCs w:val="24"/>
         </w:rPr>
@@ -1740,25 +2924,118 @@
           <w:szCs w:val="28"/>
         </w:rPr>
       </w:pPr>
-      <w:r>
+    </w:p>
+    <w:p>
+      <w:pPr>
+        <w:jc w:val="both"/>
         <w:rPr>
           <w:b/>
           <w:bCs/>
           <w:sz w:val="28"/>
           <w:szCs w:val="28"/>
         </w:rPr>
-        <w:t>Rotte del</w:t>
-      </w:r>
-      <w:r>
+      </w:pPr>
+    </w:p>
+    <w:p>
+      <w:pPr>
+        <w:jc w:val="both"/>
         <w:rPr>
           <w:b/>
           <w:bCs/>
           <w:sz w:val="28"/>
           <w:szCs w:val="28"/>
         </w:rPr>
-        <w:t xml:space="preserve"> Sito Web</w:t>
-      </w:r>
-    </w:p>
+      </w:pPr>
+    </w:p>
+    <w:p>
+      <w:pPr>
+        <w:jc w:val="both"/>
+        <w:rPr>
+          <w:b/>
+          <w:bCs/>
+          <w:sz w:val="28"/>
+          <w:szCs w:val="28"/>
+        </w:rPr>
+      </w:pPr>
+    </w:p>
+    <w:p>
+      <w:pPr>
+        <w:jc w:val="both"/>
+        <w:rPr>
+          <w:b/>
+          <w:bCs/>
+          <w:sz w:val="28"/>
+          <w:szCs w:val="28"/>
+        </w:rPr>
+      </w:pPr>
+    </w:p>
+    <w:p>
+      <w:pPr>
+        <w:jc w:val="both"/>
+        <w:rPr>
+          <w:b/>
+          <w:bCs/>
+          <w:sz w:val="28"/>
+          <w:szCs w:val="28"/>
+        </w:rPr>
+      </w:pPr>
+    </w:p>
+    <w:p>
+      <w:pPr>
+        <w:jc w:val="both"/>
+        <w:rPr>
+          <w:b/>
+          <w:bCs/>
+          <w:sz w:val="28"/>
+          <w:szCs w:val="28"/>
+        </w:rPr>
+      </w:pPr>
+    </w:p>
+    <w:p>
+      <w:pPr>
+        <w:jc w:val="both"/>
+        <w:rPr>
+          <w:b/>
+          <w:bCs/>
+          <w:sz w:val="28"/>
+          <w:szCs w:val="28"/>
+        </w:rPr>
+      </w:pPr>
+    </w:p>
+    <w:p>
+      <w:pPr>
+        <w:jc w:val="both"/>
+        <w:rPr>
+          <w:b/>
+          <w:bCs/>
+          <w:sz w:val="28"/>
+          <w:szCs w:val="28"/>
+        </w:rPr>
+      </w:pPr>
+    </w:p>
+    <w:p>
+      <w:pPr>
+        <w:jc w:val="center"/>
+        <w:rPr>
+          <w:b/>
+          <w:bCs/>
+          <w:sz w:val="28"/>
+          <w:szCs w:val="28"/>
+        </w:rPr>
+      </w:pPr>
+      <w:bookmarkStart w:id="0" w:name="_GoBack"/>
+      <w:r>
+        <w:rPr>
+          <w:b/>
+          <w:bCs/>
+          <w:sz w:val="28"/>
+          <w:szCs w:val="28"/>
+        </w:rPr>
+        <w:lastRenderedPageBreak/>
+        <w:t>Rotte del Sito Web</w:t>
+      </w:r>
+    </w:p>
+    <w:bookmarkEnd w:id="0"/>
     <w:p>
       <w:pPr>
         <w:jc w:val="both"/>

</xml_diff>